<commit_message>
finished my (jackson's) part of the report
</commit_message>
<xml_diff>
--- a/Grad Project/GradProject_report.docx
+++ b/Grad Project/GradProject_report.docx
@@ -112,7 +112,7 @@
           <w:sz w:val="24"/>
           <w:szCs w:val="24"/>
         </w:rPr>
-        <w:t>10 April 2025</w:t>
+        <w:t>13 April 2025</w:t>
       </w:r>
       <w:r>
         <w:rPr>
@@ -209,25 +209,71 @@
           <w:sz w:val="24"/>
           <w:szCs w:val="24"/>
         </w:rPr>
-        <w:t xml:space="preserve">Our project was focused on the expansion of the basic OS implemented in class to include several additional features (with a focus on security). We implemented a separation of the MSP and the PSP, a more modular implementation of background tasks which run in thread mode rather than handler mode, a more robust filesystem based on the </w:t>
-      </w:r>
-      <w:proofErr w:type="spellStart"/>
-      <w:r>
-        <w:rPr>
-          <w:rFonts w:ascii="Times New Roman" w:eastAsiaTheme="majorEastAsia" w:hAnsi="Times New Roman" w:cs="Times New Roman"/>
-          <w:sz w:val="24"/>
-          <w:szCs w:val="24"/>
-        </w:rPr>
-        <w:t>linux</w:t>
-      </w:r>
-      <w:proofErr w:type="spellEnd"/>
-      <w:r>
-        <w:rPr>
-          <w:rFonts w:ascii="Times New Roman" w:eastAsiaTheme="majorEastAsia" w:hAnsi="Times New Roman" w:cs="Times New Roman"/>
-          <w:sz w:val="24"/>
-          <w:szCs w:val="24"/>
-        </w:rPr>
-        <w:t xml:space="preserve"> FS, and a integration of the MPU to protect OS code from loaded processes.</w:t>
+        <w:t xml:space="preserve">Our project was focused on the expansion of the basic OS implemented in class to include several additional features (with a focus on security). We implemented </w:t>
+      </w:r>
+      <w:r>
+        <w:rPr>
+          <w:rFonts w:ascii="Times New Roman" w:eastAsiaTheme="majorEastAsia" w:hAnsi="Times New Roman" w:cs="Times New Roman"/>
+          <w:sz w:val="24"/>
+          <w:szCs w:val="24"/>
+        </w:rPr>
+        <w:t>separation</w:t>
+      </w:r>
+      <w:r>
+        <w:rPr>
+          <w:rFonts w:ascii="Times New Roman" w:eastAsiaTheme="majorEastAsia" w:hAnsi="Times New Roman" w:cs="Times New Roman"/>
+          <w:sz w:val="24"/>
+          <w:szCs w:val="24"/>
+        </w:rPr>
+        <w:t xml:space="preserve"> of the MSP and the PSP, a more modular implementation of background tasks which run in thread mode rather than handler mode, a more robust </w:t>
+      </w:r>
+      <w:r>
+        <w:rPr>
+          <w:rFonts w:ascii="Times New Roman" w:eastAsiaTheme="majorEastAsia" w:hAnsi="Times New Roman" w:cs="Times New Roman"/>
+          <w:sz w:val="24"/>
+          <w:szCs w:val="24"/>
+        </w:rPr>
+        <w:t>file system</w:t>
+      </w:r>
+      <w:r>
+        <w:rPr>
+          <w:rFonts w:ascii="Times New Roman" w:eastAsiaTheme="majorEastAsia" w:hAnsi="Times New Roman" w:cs="Times New Roman"/>
+          <w:sz w:val="24"/>
+          <w:szCs w:val="24"/>
+        </w:rPr>
+        <w:t xml:space="preserve"> based on the </w:t>
+      </w:r>
+      <w:r>
+        <w:rPr>
+          <w:rFonts w:ascii="Times New Roman" w:eastAsiaTheme="majorEastAsia" w:hAnsi="Times New Roman" w:cs="Times New Roman"/>
+          <w:sz w:val="24"/>
+          <w:szCs w:val="24"/>
+        </w:rPr>
+        <w:t>Linux</w:t>
+      </w:r>
+      <w:r>
+        <w:rPr>
+          <w:rFonts w:ascii="Times New Roman" w:eastAsiaTheme="majorEastAsia" w:hAnsi="Times New Roman" w:cs="Times New Roman"/>
+          <w:sz w:val="24"/>
+          <w:szCs w:val="24"/>
+        </w:rPr>
+        <w:t xml:space="preserve"> FS, and </w:t>
+      </w:r>
+      <w:r>
+        <w:rPr>
+          <w:rFonts w:ascii="Times New Roman" w:eastAsiaTheme="majorEastAsia" w:hAnsi="Times New Roman" w:cs="Times New Roman"/>
+          <w:sz w:val="24"/>
+          <w:szCs w:val="24"/>
+        </w:rPr>
+        <w:t>an</w:t>
+      </w:r>
+      <w:r>
+        <w:rPr>
+          <w:rFonts w:ascii="Times New Roman" w:eastAsiaTheme="majorEastAsia" w:hAnsi="Times New Roman" w:cs="Times New Roman"/>
+          <w:sz w:val="24"/>
+          <w:szCs w:val="24"/>
+        </w:rPr>
+        <w:t xml:space="preserve"> integration of the MPU to protect OS code from loaded processes.</w:t>
       </w:r>
     </w:p>
     <w:p>
@@ -258,17 +304,7 @@
           <w:sz w:val="24"/>
           <w:szCs w:val="24"/>
         </w:rPr>
-        <w:t xml:space="preserve"> We have no hardware</w:t>
-      </w:r>
-      <w:r>
-        <w:rPr>
-          <w:rFonts w:ascii="Times New Roman" w:eastAsiaTheme="majorEastAsia" w:hAnsi="Times New Roman" w:cs="Times New Roman"/>
-          <w:i/>
-          <w:iCs/>
-          <w:sz w:val="24"/>
-          <w:szCs w:val="24"/>
-        </w:rPr>
-        <w:t xml:space="preserve"> design or measured data for this project. All of the extensions we made were </w:t>
+        <w:t xml:space="preserve"> We have no hardware design or measured data for this project. All of the extensions we made were </w:t>
       </w:r>
       <w:r>
         <w:rPr>
@@ -290,6 +326,17 @@
         </w:rPr>
         <w:t xml:space="preserve"> extensions for a general RTOS rather than a task specific RTOS where measurements like overall CPU utilization would be an important optimization factor.</w:t>
       </w:r>
+    </w:p>
+    <w:p>
+      <w:pPr>
+        <w:rPr>
+          <w:rFonts w:ascii="Times New Roman" w:eastAsiaTheme="majorEastAsia" w:hAnsi="Times New Roman" w:cs="Times New Roman"/>
+          <w:i/>
+          <w:iCs/>
+          <w:sz w:val="24"/>
+          <w:szCs w:val="24"/>
+        </w:rPr>
+      </w:pPr>
     </w:p>
     <w:p>
       <w:pPr>
@@ -322,15 +369,23 @@
           <w:sz w:val="24"/>
           <w:szCs w:val="24"/>
         </w:rPr>
-        <w:t xml:space="preserve"> - </w:t>
-      </w:r>
-      <w:r>
-        <w:rPr>
-          <w:rFonts w:ascii="Times New Roman" w:hAnsi="Times New Roman" w:cs="Times New Roman"/>
-          <w:i/>
-          <w:iCs/>
-          <w:sz w:val="24"/>
-          <w:szCs w:val="24"/>
+        <w:t xml:space="preserve"> </w:t>
+      </w:r>
+      <w:r>
+        <w:rPr>
+          <w:rFonts w:ascii="Times New Roman" w:hAnsi="Times New Roman" w:cs="Times New Roman"/>
+          <w:sz w:val="20"/>
+          <w:szCs w:val="20"/>
+        </w:rPr>
+        <w:t xml:space="preserve">- </w:t>
+      </w:r>
+      <w:r>
+        <w:rPr>
+          <w:rFonts w:ascii="Times New Roman" w:hAnsi="Times New Roman" w:cs="Times New Roman"/>
+          <w:i/>
+          <w:iCs/>
+          <w:sz w:val="20"/>
+          <w:szCs w:val="20"/>
         </w:rPr>
         <w:t xml:space="preserve">Note: See </w:t>
       </w:r>
@@ -339,18 +394,29 @@
           <w:rFonts w:ascii="Times New Roman" w:hAnsi="Times New Roman" w:cs="Times New Roman"/>
           <w:i/>
           <w:iCs/>
-          <w:sz w:val="24"/>
-          <w:szCs w:val="24"/>
+          <w:sz w:val="20"/>
+          <w:szCs w:val="20"/>
         </w:rPr>
         <w:t>GitHub</w:t>
       </w:r>
       <w:r>
         <w:rPr>
-          <w:rFonts w:ascii="Times New Roman" w:hAnsi="Times New Roman" w:cs="Times New Roman"/>
-          <w:i/>
-          <w:iCs/>
-          <w:sz w:val="24"/>
-          <w:szCs w:val="24"/>
+          <w:rStyle w:val="FootnoteReference"/>
+          <w:rFonts w:ascii="Times New Roman" w:hAnsi="Times New Roman" w:cs="Times New Roman"/>
+          <w:i/>
+          <w:iCs/>
+          <w:sz w:val="20"/>
+          <w:szCs w:val="20"/>
+        </w:rPr>
+        <w:footnoteReference w:id="1"/>
+      </w:r>
+      <w:r>
+        <w:rPr>
+          <w:rFonts w:ascii="Times New Roman" w:hAnsi="Times New Roman" w:cs="Times New Roman"/>
+          <w:i/>
+          <w:iCs/>
+          <w:sz w:val="20"/>
+          <w:szCs w:val="20"/>
         </w:rPr>
         <w:t>, tag ‘</w:t>
       </w:r>
@@ -359,8 +425,8 @@
           <w:rFonts w:ascii="Times New Roman" w:hAnsi="Times New Roman" w:cs="Times New Roman"/>
           <w:i/>
           <w:iCs/>
-          <w:sz w:val="24"/>
-          <w:szCs w:val="24"/>
+          <w:sz w:val="20"/>
+          <w:szCs w:val="20"/>
         </w:rPr>
         <w:t>final-</w:t>
       </w:r>
@@ -369,8 +435,8 @@
           <w:rFonts w:ascii="Times New Roman" w:hAnsi="Times New Roman" w:cs="Times New Roman"/>
           <w:i/>
           <w:iCs/>
-          <w:sz w:val="24"/>
-          <w:szCs w:val="24"/>
+          <w:sz w:val="20"/>
+          <w:szCs w:val="20"/>
         </w:rPr>
         <w:t>release’ for source code files.</w:t>
       </w:r>
@@ -415,15 +481,17 @@
           <w:iCs/>
           <w:sz w:val="24"/>
           <w:szCs w:val="24"/>
-        </w:rPr>
-      </w:pPr>
-      <w:r>
-        <w:rPr>
-          <w:rFonts w:ascii="Times New Roman" w:eastAsiaTheme="majorEastAsia" w:hAnsi="Times New Roman" w:cs="Times New Roman"/>
-          <w:i/>
-          <w:iCs/>
-          <w:sz w:val="24"/>
-          <w:szCs w:val="24"/>
+          <w:u w:val="single"/>
+        </w:rPr>
+      </w:pPr>
+      <w:r>
+        <w:rPr>
+          <w:rFonts w:ascii="Times New Roman" w:eastAsiaTheme="majorEastAsia" w:hAnsi="Times New Roman" w:cs="Times New Roman"/>
+          <w:i/>
+          <w:iCs/>
+          <w:sz w:val="24"/>
+          <w:szCs w:val="24"/>
+          <w:u w:val="single"/>
         </w:rPr>
         <w:t>MSP And PSP Separation</w:t>
       </w:r>
@@ -451,15 +519,17 @@
           <w:iCs/>
           <w:sz w:val="24"/>
           <w:szCs w:val="24"/>
-        </w:rPr>
-      </w:pPr>
-      <w:r>
-        <w:rPr>
-          <w:rFonts w:ascii="Times New Roman" w:eastAsiaTheme="majorEastAsia" w:hAnsi="Times New Roman" w:cs="Times New Roman"/>
-          <w:i/>
-          <w:iCs/>
-          <w:sz w:val="24"/>
-          <w:szCs w:val="24"/>
+          <w:u w:val="single"/>
+        </w:rPr>
+      </w:pPr>
+      <w:r>
+        <w:rPr>
+          <w:rFonts w:ascii="Times New Roman" w:eastAsiaTheme="majorEastAsia" w:hAnsi="Times New Roman" w:cs="Times New Roman"/>
+          <w:i/>
+          <w:iCs/>
+          <w:sz w:val="24"/>
+          <w:szCs w:val="24"/>
+          <w:u w:val="single"/>
         </w:rPr>
         <w:t>Expanded Filesystem</w:t>
       </w:r>
@@ -480,25 +550,7 @@
           <w:sz w:val="24"/>
           <w:szCs w:val="24"/>
         </w:rPr>
-        <w:t xml:space="preserve">To complement our generalized OS, we included an implementation of an </w:t>
-      </w:r>
-      <w:proofErr w:type="spellStart"/>
-      <w:r>
-        <w:rPr>
-          <w:rFonts w:ascii="Times New Roman" w:eastAsiaTheme="majorEastAsia" w:hAnsi="Times New Roman" w:cs="Times New Roman"/>
-          <w:sz w:val="24"/>
-          <w:szCs w:val="24"/>
-        </w:rPr>
-        <w:t>iNode</w:t>
-      </w:r>
-      <w:proofErr w:type="spellEnd"/>
-      <w:r>
-        <w:rPr>
-          <w:rFonts w:ascii="Times New Roman" w:eastAsiaTheme="majorEastAsia" w:hAnsi="Times New Roman" w:cs="Times New Roman"/>
-          <w:sz w:val="24"/>
-          <w:szCs w:val="24"/>
-        </w:rPr>
-        <w:t xml:space="preserve"> based filesystem. The key benefit of this file system is that it does not need a file table, or any other resource that scales in size proportional to the disk size, to be loaded into RAM at all times.</w:t>
+        <w:t>To complement our generalized OS, we included an implementation of an iNode based filesystem. The key benefit of this file system is that it does not need a file table, or any other resource that scales in size proportional to the disk size, to be loaded into RAM at all times.</w:t>
       </w:r>
     </w:p>
     <w:p>
@@ -528,7 +580,39 @@
           <w:sz w:val="24"/>
           <w:szCs w:val="24"/>
         </w:rPr>
-        <w:t>Our implementation also includes nested directories which can be explored from the interpreter.</w:t>
+        <w:t xml:space="preserve">Our implementation also </w:t>
+      </w:r>
+      <w:r>
+        <w:rPr>
+          <w:rFonts w:ascii="Times New Roman" w:eastAsiaTheme="majorEastAsia" w:hAnsi="Times New Roman" w:cs="Times New Roman"/>
+          <w:sz w:val="24"/>
+          <w:szCs w:val="24"/>
+        </w:rPr>
+        <w:t>supports</w:t>
+      </w:r>
+      <w:r>
+        <w:rPr>
+          <w:rFonts w:ascii="Times New Roman" w:eastAsiaTheme="majorEastAsia" w:hAnsi="Times New Roman" w:cs="Times New Roman"/>
+          <w:sz w:val="24"/>
+          <w:szCs w:val="24"/>
+        </w:rPr>
+        <w:t xml:space="preserve"> nested directories which can be explored from the interpreter</w:t>
+      </w:r>
+      <w:r>
+        <w:rPr>
+          <w:rFonts w:ascii="Times New Roman" w:eastAsiaTheme="majorEastAsia" w:hAnsi="Times New Roman" w:cs="Times New Roman"/>
+          <w:sz w:val="24"/>
+          <w:szCs w:val="24"/>
+        </w:rPr>
+        <w:t xml:space="preserve"> or opened and manipulated via any foreground threads</w:t>
+      </w:r>
+      <w:r>
+        <w:rPr>
+          <w:rFonts w:ascii="Times New Roman" w:eastAsiaTheme="majorEastAsia" w:hAnsi="Times New Roman" w:cs="Times New Roman"/>
+          <w:sz w:val="24"/>
+          <w:szCs w:val="24"/>
+        </w:rPr>
+        <w:t>.</w:t>
       </w:r>
     </w:p>
     <w:p>
@@ -545,32 +629,153 @@
     <w:p>
       <w:pPr>
         <w:pStyle w:val="ListParagraph"/>
+        <w:keepNext/>
         <w:ind w:left="360"/>
-        <w:rPr>
-          <w:rFonts w:ascii="Times New Roman" w:eastAsiaTheme="majorEastAsia" w:hAnsi="Times New Roman" w:cs="Times New Roman"/>
-          <w:sz w:val="24"/>
-          <w:szCs w:val="24"/>
-        </w:rPr>
-      </w:pPr>
-      <w:r>
-        <w:rPr>
-          <w:rFonts w:ascii="Times New Roman" w:eastAsiaTheme="majorEastAsia" w:hAnsi="Times New Roman" w:cs="Times New Roman"/>
-          <w:sz w:val="24"/>
-          <w:szCs w:val="24"/>
-        </w:rPr>
-        <w:t>&lt;TODO Add figure of disk format&gt;</w:t>
+      </w:pPr>
+      <w:r>
+        <w:rPr>
+          <w:rFonts w:ascii="Times New Roman" w:eastAsiaTheme="majorEastAsia" w:hAnsi="Times New Roman" w:cs="Times New Roman"/>
+          <w:noProof/>
+          <w:sz w:val="24"/>
+          <w:szCs w:val="24"/>
+        </w:rPr>
+        <w:lastRenderedPageBreak/>
+        <w:drawing>
+          <wp:inline distT="0" distB="0" distL="0" distR="0" wp14:anchorId="5ED887E4" wp14:editId="20A045F7">
+            <wp:extent cx="5932805" cy="2787015"/>
+            <wp:effectExtent l="19050" t="19050" r="10795" b="13335"/>
+            <wp:docPr id="762498441" name="Picture 4"/>
+            <wp:cNvGraphicFramePr>
+              <a:graphicFrameLocks xmlns:a="http://schemas.openxmlformats.org/drawingml/2006/main" noChangeAspect="1"/>
+            </wp:cNvGraphicFramePr>
+            <a:graphic xmlns:a="http://schemas.openxmlformats.org/drawingml/2006/main">
+              <a:graphicData uri="http://schemas.openxmlformats.org/drawingml/2006/picture">
+                <pic:pic xmlns:pic="http://schemas.openxmlformats.org/drawingml/2006/picture">
+                  <pic:nvPicPr>
+                    <pic:cNvPr id="0" name="Picture 4"/>
+                    <pic:cNvPicPr>
+                      <a:picLocks noChangeAspect="1" noChangeArrowheads="1"/>
+                    </pic:cNvPicPr>
+                  </pic:nvPicPr>
+                  <pic:blipFill>
+                    <a:blip r:embed="rId8" cstate="print">
+                      <a:extLst>
+                        <a:ext uri="{28A0092B-C50C-407E-A947-70E740481C1C}">
+                          <a14:useLocalDpi xmlns:a14="http://schemas.microsoft.com/office/drawing/2010/main" val="0"/>
+                        </a:ext>
+                      </a:extLst>
+                    </a:blip>
+                    <a:srcRect/>
+                    <a:stretch>
+                      <a:fillRect/>
+                    </a:stretch>
+                  </pic:blipFill>
+                  <pic:spPr bwMode="auto">
+                    <a:xfrm>
+                      <a:off x="0" y="0"/>
+                      <a:ext cx="5932805" cy="2787015"/>
+                    </a:xfrm>
+                    <a:prstGeom prst="rect">
+                      <a:avLst/>
+                    </a:prstGeom>
+                    <a:noFill/>
+                    <a:ln>
+                      <a:solidFill>
+                        <a:schemeClr val="tx1"/>
+                      </a:solidFill>
+                    </a:ln>
+                  </pic:spPr>
+                </pic:pic>
+              </a:graphicData>
+            </a:graphic>
+          </wp:inline>
+        </w:drawing>
       </w:r>
     </w:p>
     <w:p>
       <w:pPr>
         <w:pStyle w:val="ListParagraph"/>
         <w:ind w:left="360"/>
-        <w:rPr>
-          <w:rFonts w:ascii="Times New Roman" w:eastAsiaTheme="majorEastAsia" w:hAnsi="Times New Roman" w:cs="Times New Roman"/>
-          <w:sz w:val="24"/>
-          <w:szCs w:val="24"/>
-        </w:rPr>
-      </w:pPr>
+        <w:jc w:val="center"/>
+        <w:rPr>
+          <w:rFonts w:ascii="Times New Roman" w:eastAsiaTheme="majorEastAsia" w:hAnsi="Times New Roman" w:cs="Times New Roman"/>
+          <w:i/>
+          <w:iCs/>
+          <w:sz w:val="20"/>
+          <w:szCs w:val="20"/>
+        </w:rPr>
+      </w:pPr>
+      <w:r>
+        <w:rPr>
+          <w:rFonts w:ascii="Times New Roman" w:eastAsiaTheme="majorEastAsia" w:hAnsi="Times New Roman" w:cs="Times New Roman"/>
+          <w:i/>
+          <w:iCs/>
+          <w:sz w:val="20"/>
+          <w:szCs w:val="20"/>
+        </w:rPr>
+        <w:t xml:space="preserve">Figure </w:t>
+      </w:r>
+      <w:r>
+        <w:rPr>
+          <w:rFonts w:ascii="Times New Roman" w:eastAsiaTheme="majorEastAsia" w:hAnsi="Times New Roman" w:cs="Times New Roman"/>
+          <w:i/>
+          <w:iCs/>
+          <w:sz w:val="20"/>
+          <w:szCs w:val="20"/>
+        </w:rPr>
+        <w:fldChar w:fldCharType="begin"/>
+      </w:r>
+      <w:r>
+        <w:rPr>
+          <w:rFonts w:ascii="Times New Roman" w:eastAsiaTheme="majorEastAsia" w:hAnsi="Times New Roman" w:cs="Times New Roman"/>
+          <w:i/>
+          <w:iCs/>
+          <w:sz w:val="20"/>
+          <w:szCs w:val="20"/>
+        </w:rPr>
+        <w:instrText xml:space="preserve"> SEQ Figure \* ARABIC </w:instrText>
+      </w:r>
+      <w:r>
+        <w:rPr>
+          <w:rFonts w:ascii="Times New Roman" w:eastAsiaTheme="majorEastAsia" w:hAnsi="Times New Roman" w:cs="Times New Roman"/>
+          <w:i/>
+          <w:iCs/>
+          <w:sz w:val="20"/>
+          <w:szCs w:val="20"/>
+        </w:rPr>
+        <w:fldChar w:fldCharType="separate"/>
+      </w:r>
+      <w:r>
+        <w:rPr>
+          <w:rFonts w:ascii="Times New Roman" w:eastAsiaTheme="majorEastAsia" w:hAnsi="Times New Roman" w:cs="Times New Roman"/>
+          <w:i/>
+          <w:iCs/>
+          <w:noProof/>
+          <w:sz w:val="20"/>
+          <w:szCs w:val="20"/>
+        </w:rPr>
+        <w:t>1</w:t>
+      </w:r>
+      <w:r>
+        <w:rPr>
+          <w:rFonts w:ascii="Times New Roman" w:eastAsiaTheme="majorEastAsia" w:hAnsi="Times New Roman" w:cs="Times New Roman"/>
+          <w:i/>
+          <w:iCs/>
+          <w:sz w:val="20"/>
+          <w:szCs w:val="20"/>
+        </w:rPr>
+        <w:fldChar w:fldCharType="end"/>
+      </w:r>
+      <w:r>
+        <w:rPr>
+          <w:rFonts w:ascii="Times New Roman" w:eastAsiaTheme="majorEastAsia" w:hAnsi="Times New Roman" w:cs="Times New Roman"/>
+          <w:i/>
+          <w:iCs/>
+          <w:sz w:val="20"/>
+          <w:szCs w:val="20"/>
+        </w:rPr>
+        <w:t>. Disk Format</w:t>
+      </w:r>
     </w:p>
     <w:p>
       <w:pPr>
@@ -582,14 +787,6 @@
           <w:szCs w:val="24"/>
         </w:rPr>
       </w:pPr>
-      <w:r>
-        <w:rPr>
-          <w:rFonts w:ascii="Times New Roman" w:eastAsiaTheme="majorEastAsia" w:hAnsi="Times New Roman" w:cs="Times New Roman"/>
-          <w:sz w:val="24"/>
-          <w:szCs w:val="24"/>
-        </w:rPr>
-        <w:t>&lt;TODO Add figure for Singly, doubly, and triply indirect pointers&gt;</w:t>
-      </w:r>
     </w:p>
     <w:p>
       <w:pPr>
@@ -601,6 +798,65 @@
           <w:szCs w:val="24"/>
         </w:rPr>
       </w:pPr>
+      <w:r>
+        <w:rPr>
+          <w:rFonts w:ascii="Times New Roman" w:eastAsiaTheme="majorEastAsia" w:hAnsi="Times New Roman" w:cs="Times New Roman"/>
+          <w:sz w:val="24"/>
+          <w:szCs w:val="24"/>
+        </w:rPr>
+        <w:t xml:space="preserve">After formatting (see figure </w:t>
+      </w:r>
+      <w:r>
+        <w:rPr>
+          <w:rFonts w:ascii="Times New Roman" w:eastAsiaTheme="majorEastAsia" w:hAnsi="Times New Roman" w:cs="Times New Roman"/>
+          <w:sz w:val="24"/>
+          <w:szCs w:val="24"/>
+        </w:rPr>
+        <w:t>1</w:t>
+      </w:r>
+      <w:r>
+        <w:rPr>
+          <w:rFonts w:ascii="Times New Roman" w:eastAsiaTheme="majorEastAsia" w:hAnsi="Times New Roman" w:cs="Times New Roman"/>
+          <w:sz w:val="24"/>
+          <w:szCs w:val="24"/>
+        </w:rPr>
+        <w:t xml:space="preserve">), the first sector is reserved for the </w:t>
+      </w:r>
+      <w:r>
+        <w:rPr>
+          <w:rFonts w:ascii="Times New Roman" w:eastAsiaTheme="majorEastAsia" w:hAnsi="Times New Roman" w:cs="Times New Roman"/>
+          <w:b/>
+          <w:bCs/>
+          <w:sz w:val="24"/>
+          <w:szCs w:val="24"/>
+        </w:rPr>
+        <w:t>bitmap</w:t>
+      </w:r>
+      <w:r>
+        <w:rPr>
+          <w:rFonts w:ascii="Times New Roman" w:eastAsiaTheme="majorEastAsia" w:hAnsi="Times New Roman" w:cs="Times New Roman"/>
+          <w:sz w:val="24"/>
+          <w:szCs w:val="24"/>
+        </w:rPr>
+        <w:t>. The bitmap uses one bit per sector to track whether a given sector is currently allocated or free. Our current implementation uses only one sector for this bitmap; hence we can track up to 4096 sectors on disk, which corresponds to an 8MB partition. Expanding this implementation such that the bitmap takes up multiple sectors allows for an unlimited</w:t>
+      </w:r>
+      <w:r>
+        <w:rPr>
+          <w:rStyle w:val="FootnoteReference"/>
+          <w:rFonts w:ascii="Times New Roman" w:eastAsiaTheme="majorEastAsia" w:hAnsi="Times New Roman" w:cs="Times New Roman"/>
+          <w:sz w:val="24"/>
+          <w:szCs w:val="24"/>
+        </w:rPr>
+        <w:footnoteReference w:id="2"/>
+      </w:r>
+      <w:r>
+        <w:rPr>
+          <w:rFonts w:ascii="Times New Roman" w:eastAsiaTheme="majorEastAsia" w:hAnsi="Times New Roman" w:cs="Times New Roman"/>
+          <w:sz w:val="24"/>
+          <w:szCs w:val="24"/>
+        </w:rPr>
+        <w:t xml:space="preserve"> disk partition size (allocating 0.024% of disk space for the bitmap itself).</w:t>
+      </w:r>
     </w:p>
     <w:p>
       <w:pPr>
@@ -612,14 +868,6 @@
           <w:szCs w:val="24"/>
         </w:rPr>
       </w:pPr>
-      <w:r>
-        <w:rPr>
-          <w:rFonts w:ascii="Times New Roman" w:eastAsiaTheme="majorEastAsia" w:hAnsi="Times New Roman" w:cs="Times New Roman"/>
-          <w:sz w:val="24"/>
-          <w:szCs w:val="24"/>
-        </w:rPr>
-        <w:t>&lt;TODO Add call graph&gt;</w:t>
-      </w:r>
     </w:p>
     <w:p>
       <w:pPr>
@@ -631,6 +879,46 @@
           <w:szCs w:val="24"/>
         </w:rPr>
       </w:pPr>
+      <w:r>
+        <w:rPr>
+          <w:rFonts w:ascii="Times New Roman" w:eastAsiaTheme="majorEastAsia" w:hAnsi="Times New Roman" w:cs="Times New Roman"/>
+          <w:sz w:val="24"/>
+          <w:szCs w:val="24"/>
+        </w:rPr>
+        <w:t xml:space="preserve">Immediately following the bitmap is the root directory. Directories are treated as files in that they share the same low-level structure as typical files. However, we do not recommend reading to or writing from directories in the same way that one might read to or write to a file, as this will likely corrupt the structure of the directory’s data nodes. See </w:t>
+      </w:r>
+      <w:r>
+        <w:rPr>
+          <w:rFonts w:ascii="Times New Roman" w:eastAsiaTheme="majorEastAsia" w:hAnsi="Times New Roman" w:cs="Times New Roman"/>
+          <w:sz w:val="24"/>
+          <w:szCs w:val="24"/>
+        </w:rPr>
+        <w:t>F</w:t>
+      </w:r>
+      <w:r>
+        <w:rPr>
+          <w:rFonts w:ascii="Times New Roman" w:eastAsiaTheme="majorEastAsia" w:hAnsi="Times New Roman" w:cs="Times New Roman"/>
+          <w:sz w:val="24"/>
+          <w:szCs w:val="24"/>
+        </w:rPr>
+        <w:t xml:space="preserve">igure </w:t>
+      </w:r>
+      <w:r>
+        <w:rPr>
+          <w:rFonts w:ascii="Times New Roman" w:eastAsiaTheme="majorEastAsia" w:hAnsi="Times New Roman" w:cs="Times New Roman"/>
+          <w:sz w:val="24"/>
+          <w:szCs w:val="24"/>
+        </w:rPr>
+        <w:t>3</w:t>
+      </w:r>
+      <w:r>
+        <w:rPr>
+          <w:rFonts w:ascii="Times New Roman" w:eastAsiaTheme="majorEastAsia" w:hAnsi="Times New Roman" w:cs="Times New Roman"/>
+          <w:sz w:val="24"/>
+          <w:szCs w:val="24"/>
+        </w:rPr>
+        <w:t xml:space="preserve"> for more information.</w:t>
+      </w:r>
     </w:p>
     <w:p>
       <w:pPr>
@@ -642,33 +930,6 @@
           <w:szCs w:val="24"/>
         </w:rPr>
       </w:pPr>
-      <w:r>
-        <w:rPr>
-          <w:rFonts w:ascii="Times New Roman" w:eastAsiaTheme="majorEastAsia" w:hAnsi="Times New Roman" w:cs="Times New Roman"/>
-          <w:sz w:val="24"/>
-          <w:szCs w:val="24"/>
-        </w:rPr>
-        <w:t>The benefits of this addition were not directly related to security features, as are our other expansions, yet the expanded filesystem</w:t>
-      </w:r>
-      <w:r>
-        <w:rPr>
-          <w:rFonts w:ascii="Times New Roman" w:eastAsiaTheme="majorEastAsia" w:hAnsi="Times New Roman" w:cs="Times New Roman"/>
-          <w:sz w:val="24"/>
-          <w:szCs w:val="24"/>
-        </w:rPr>
-        <w:t xml:space="preserve"> supports our goal of the creation of a more general RTOS, which is closer to something that would be commercially available than the simple RTOS developed in class.</w:t>
-      </w:r>
-    </w:p>
-    <w:p>
-      <w:pPr>
-        <w:rPr>
-          <w:rFonts w:ascii="Times New Roman" w:eastAsiaTheme="majorEastAsia" w:hAnsi="Times New Roman" w:cs="Times New Roman"/>
-          <w:i/>
-          <w:iCs/>
-          <w:sz w:val="24"/>
-          <w:szCs w:val="24"/>
-        </w:rPr>
-      </w:pPr>
     </w:p>
     <w:p>
       <w:pPr>
@@ -676,22 +937,25 @@
         <w:ind w:left="360"/>
         <w:rPr>
           <w:rFonts w:ascii="Times New Roman" w:eastAsiaTheme="majorEastAsia" w:hAnsi="Times New Roman" w:cs="Times New Roman"/>
-          <w:i/>
-          <w:iCs/>
-          <w:sz w:val="24"/>
-          <w:szCs w:val="24"/>
-        </w:rPr>
-      </w:pPr>
-      <w:r>
-        <w:rPr>
-          <w:rFonts w:ascii="Times New Roman" w:eastAsiaTheme="majorEastAsia" w:hAnsi="Times New Roman" w:cs="Times New Roman"/>
-          <w:i/>
-          <w:iCs/>
-          <w:sz w:val="24"/>
-          <w:szCs w:val="24"/>
-        </w:rPr>
-        <w:lastRenderedPageBreak/>
-        <w:t>Expanded Background Threads</w:t>
+          <w:sz w:val="24"/>
+          <w:szCs w:val="24"/>
+        </w:rPr>
+      </w:pPr>
+      <w:r>
+        <w:rPr>
+          <w:rFonts w:ascii="Times New Roman" w:eastAsiaTheme="majorEastAsia" w:hAnsi="Times New Roman" w:cs="Times New Roman"/>
+          <w:sz w:val="24"/>
+          <w:szCs w:val="24"/>
+        </w:rPr>
+        <w:t>After typical use, files will have multiple data sectors allocated, and there is no external fragmentation as there is no need for these data sectors to be continuous</w:t>
+      </w:r>
+      <w:r>
+        <w:rPr>
+          <w:rFonts w:ascii="Times New Roman" w:eastAsiaTheme="majorEastAsia" w:hAnsi="Times New Roman" w:cs="Times New Roman"/>
+          <w:sz w:val="24"/>
+          <w:szCs w:val="24"/>
+        </w:rPr>
+        <w:t>. Internal fragmentation is common and is upper bounded by 3 nearly empty sectors (1527 bytes). This worst-case scenario is representative of a case where a file has a single data sector allocated within the triply indirect sector. Meaning that only 1 of the 128 singly indirect sector pointers are used within the doubly indirect sector, only 1 of the 128 direct pointers within that singly indirect sector are used, and that only 1 byte within the data sector is being used.</w:t>
       </w:r>
     </w:p>
     <w:p>
@@ -704,61 +968,132 @@
           <w:szCs w:val="24"/>
         </w:rPr>
       </w:pPr>
-      <w:r>
-        <w:rPr>
-          <w:rFonts w:ascii="Times New Roman" w:eastAsiaTheme="majorEastAsia" w:hAnsi="Times New Roman" w:cs="Times New Roman"/>
-          <w:sz w:val="24"/>
-          <w:szCs w:val="24"/>
-        </w:rPr>
-        <w:t xml:space="preserve">Our implementation of background threads run in </w:t>
-      </w:r>
-      <w:r>
-        <w:rPr>
-          <w:rFonts w:ascii="Times New Roman" w:eastAsiaTheme="majorEastAsia" w:hAnsi="Times New Roman" w:cs="Times New Roman"/>
-          <w:i/>
-          <w:iCs/>
-          <w:sz w:val="24"/>
-          <w:szCs w:val="24"/>
-        </w:rPr>
-        <w:t>thread mode</w:t>
-      </w:r>
-      <w:r>
-        <w:rPr>
-          <w:rFonts w:ascii="Times New Roman" w:eastAsiaTheme="majorEastAsia" w:hAnsi="Times New Roman" w:cs="Times New Roman"/>
-          <w:sz w:val="24"/>
-          <w:szCs w:val="24"/>
-        </w:rPr>
-        <w:t xml:space="preserve"> as opposed to the base OS running in </w:t>
-      </w:r>
-      <w:r>
-        <w:rPr>
-          <w:rFonts w:ascii="Times New Roman" w:eastAsiaTheme="majorEastAsia" w:hAnsi="Times New Roman" w:cs="Times New Roman"/>
-          <w:i/>
-          <w:iCs/>
-          <w:sz w:val="24"/>
-          <w:szCs w:val="24"/>
-        </w:rPr>
-        <w:t>handler mode</w:t>
-      </w:r>
-      <w:r>
-        <w:rPr>
-          <w:rFonts w:ascii="Times New Roman" w:eastAsiaTheme="majorEastAsia" w:hAnsi="Times New Roman" w:cs="Times New Roman"/>
-          <w:sz w:val="24"/>
-          <w:szCs w:val="24"/>
-        </w:rPr>
-        <w:t xml:space="preserve">. We accomplish this via a reserved priority level in the scheduler for background threads. These threads exist in a priority queue in the scheduler, rather than a circular linked list, therefore they are automatically unscheduled once they run. However, once these threads return, they are not expected to die forever – so they maintain control of their stack after death, in anticipation of the next scheduling event (i.e. timing or switch press). </w:t>
+    </w:p>
+    <w:p>
+      <w:pPr>
+        <w:pStyle w:val="ListParagraph"/>
+        <w:ind w:left="0"/>
+        <w:rPr>
+          <w:rFonts w:ascii="Times New Roman" w:eastAsiaTheme="majorEastAsia" w:hAnsi="Times New Roman" w:cs="Times New Roman"/>
+          <w:sz w:val="24"/>
+          <w:szCs w:val="24"/>
+        </w:rPr>
+      </w:pPr>
+      <w:r>
+        <w:rPr>
+          <w:rFonts w:ascii="Times New Roman" w:eastAsiaTheme="majorEastAsia" w:hAnsi="Times New Roman" w:cs="Times New Roman"/>
+          <w:noProof/>
+          <w:sz w:val="24"/>
+          <w:szCs w:val="24"/>
+        </w:rPr>
+        <w:lastRenderedPageBreak/>
+        <w:drawing>
+          <wp:inline distT="0" distB="0" distL="0" distR="0" wp14:anchorId="4DD4B122" wp14:editId="0B6C59F7">
+            <wp:extent cx="6545021" cy="3716122"/>
+            <wp:effectExtent l="19050" t="19050" r="27305" b="17780"/>
+            <wp:docPr id="863398392" name="Picture 5"/>
+            <wp:cNvGraphicFramePr>
+              <a:graphicFrameLocks xmlns:a="http://schemas.openxmlformats.org/drawingml/2006/main" noChangeAspect="1"/>
+            </wp:cNvGraphicFramePr>
+            <a:graphic xmlns:a="http://schemas.openxmlformats.org/drawingml/2006/main">
+              <a:graphicData uri="http://schemas.openxmlformats.org/drawingml/2006/picture">
+                <pic:pic xmlns:pic="http://schemas.openxmlformats.org/drawingml/2006/picture">
+                  <pic:nvPicPr>
+                    <pic:cNvPr id="0" name="Picture 5"/>
+                    <pic:cNvPicPr>
+                      <a:picLocks noChangeAspect="1" noChangeArrowheads="1"/>
+                    </pic:cNvPicPr>
+                  </pic:nvPicPr>
+                  <pic:blipFill>
+                    <a:blip r:embed="rId9">
+                      <a:extLst>
+                        <a:ext uri="{28A0092B-C50C-407E-A947-70E740481C1C}">
+                          <a14:useLocalDpi xmlns:a14="http://schemas.microsoft.com/office/drawing/2010/main" val="0"/>
+                        </a:ext>
+                      </a:extLst>
+                    </a:blip>
+                    <a:srcRect/>
+                    <a:stretch>
+                      <a:fillRect/>
+                    </a:stretch>
+                  </pic:blipFill>
+                  <pic:spPr bwMode="auto">
+                    <a:xfrm>
+                      <a:off x="0" y="0"/>
+                      <a:ext cx="6556223" cy="3722482"/>
+                    </a:xfrm>
+                    <a:prstGeom prst="rect">
+                      <a:avLst/>
+                    </a:prstGeom>
+                    <a:noFill/>
+                    <a:ln>
+                      <a:solidFill>
+                        <a:schemeClr val="tx1"/>
+                      </a:solidFill>
+                    </a:ln>
+                  </pic:spPr>
+                </pic:pic>
+              </a:graphicData>
+            </a:graphic>
+          </wp:inline>
+        </w:drawing>
       </w:r>
     </w:p>
     <w:p>
       <w:pPr>
         <w:pStyle w:val="ListParagraph"/>
         <w:ind w:left="360"/>
-        <w:rPr>
-          <w:rFonts w:ascii="Times New Roman" w:eastAsiaTheme="majorEastAsia" w:hAnsi="Times New Roman" w:cs="Times New Roman"/>
-          <w:sz w:val="24"/>
-          <w:szCs w:val="24"/>
-        </w:rPr>
-      </w:pPr>
+        <w:jc w:val="center"/>
+        <w:rPr>
+          <w:rFonts w:ascii="Times New Roman" w:eastAsiaTheme="majorEastAsia" w:hAnsi="Times New Roman" w:cs="Times New Roman"/>
+          <w:i/>
+          <w:iCs/>
+          <w:sz w:val="20"/>
+          <w:szCs w:val="20"/>
+        </w:rPr>
+      </w:pPr>
+      <w:r>
+        <w:rPr>
+          <w:rFonts w:ascii="Times New Roman" w:eastAsiaTheme="majorEastAsia" w:hAnsi="Times New Roman" w:cs="Times New Roman"/>
+          <w:i/>
+          <w:iCs/>
+          <w:sz w:val="20"/>
+          <w:szCs w:val="20"/>
+        </w:rPr>
+        <w:t xml:space="preserve">Fig </w:t>
+      </w:r>
+      <w:r>
+        <w:rPr>
+          <w:rFonts w:ascii="Times New Roman" w:eastAsiaTheme="majorEastAsia" w:hAnsi="Times New Roman" w:cs="Times New Roman"/>
+          <w:i/>
+          <w:iCs/>
+          <w:sz w:val="20"/>
+          <w:szCs w:val="20"/>
+        </w:rPr>
+        <w:t>2</w:t>
+      </w:r>
+      <w:r>
+        <w:rPr>
+          <w:rFonts w:ascii="Times New Roman" w:eastAsiaTheme="majorEastAsia" w:hAnsi="Times New Roman" w:cs="Times New Roman"/>
+          <w:i/>
+          <w:iCs/>
+          <w:sz w:val="20"/>
+          <w:szCs w:val="20"/>
+        </w:rPr>
+        <w:t xml:space="preserve">. Structure of data stored on disk via header </w:t>
+      </w:r>
+      <w:proofErr w:type="spellStart"/>
+      <w:r>
+        <w:rPr>
+          <w:rFonts w:ascii="Times New Roman" w:eastAsiaTheme="majorEastAsia" w:hAnsi="Times New Roman" w:cs="Times New Roman"/>
+          <w:i/>
+          <w:iCs/>
+          <w:sz w:val="20"/>
+          <w:szCs w:val="20"/>
+        </w:rPr>
+        <w:t>iNodes</w:t>
+      </w:r>
+      <w:proofErr w:type="spellEnd"/>
     </w:p>
     <w:p>
       <w:pPr>
@@ -770,14 +1105,6 @@
           <w:szCs w:val="24"/>
         </w:rPr>
       </w:pPr>
-      <w:r>
-        <w:rPr>
-          <w:rFonts w:ascii="Times New Roman" w:eastAsiaTheme="majorEastAsia" w:hAnsi="Times New Roman" w:cs="Times New Roman"/>
-          <w:sz w:val="24"/>
-          <w:szCs w:val="24"/>
-        </w:rPr>
-        <w:t>&lt;TODO Add in figure for background thread TCB&gt;</w:t>
-      </w:r>
     </w:p>
     <w:p>
       <w:pPr>
@@ -789,6 +1116,46 @@
           <w:szCs w:val="24"/>
         </w:rPr>
       </w:pPr>
+      <w:r>
+        <w:rPr>
+          <w:rFonts w:ascii="Times New Roman" w:eastAsiaTheme="majorEastAsia" w:hAnsi="Times New Roman" w:cs="Times New Roman"/>
+          <w:sz w:val="24"/>
+          <w:szCs w:val="24"/>
+        </w:rPr>
+        <w:t xml:space="preserve">Note that the iNode structure is shared between files and directories (see figure </w:t>
+      </w:r>
+      <w:r>
+        <w:rPr>
+          <w:rFonts w:ascii="Times New Roman" w:eastAsiaTheme="majorEastAsia" w:hAnsi="Times New Roman" w:cs="Times New Roman"/>
+          <w:sz w:val="24"/>
+          <w:szCs w:val="24"/>
+        </w:rPr>
+        <w:t>2</w:t>
+      </w:r>
+      <w:r>
+        <w:rPr>
+          <w:rFonts w:ascii="Times New Roman" w:eastAsiaTheme="majorEastAsia" w:hAnsi="Times New Roman" w:cs="Times New Roman"/>
+          <w:sz w:val="24"/>
+          <w:szCs w:val="24"/>
+        </w:rPr>
+        <w:t xml:space="preserve">). However, it is not recommended to use filesys functions intended for files to manipulate directories or vice versa because the data structure on the disk is distinct for the two. See Fig </w:t>
+      </w:r>
+      <w:r>
+        <w:rPr>
+          <w:rFonts w:ascii="Times New Roman" w:eastAsiaTheme="majorEastAsia" w:hAnsi="Times New Roman" w:cs="Times New Roman"/>
+          <w:sz w:val="24"/>
+          <w:szCs w:val="24"/>
+        </w:rPr>
+        <w:t>3</w:t>
+      </w:r>
+      <w:r>
+        <w:rPr>
+          <w:rFonts w:ascii="Times New Roman" w:eastAsiaTheme="majorEastAsia" w:hAnsi="Times New Roman" w:cs="Times New Roman"/>
+          <w:sz w:val="24"/>
+          <w:szCs w:val="24"/>
+        </w:rPr>
+        <w:t xml:space="preserve"> below.</w:t>
+      </w:r>
     </w:p>
     <w:p>
       <w:pPr>
@@ -806,19 +1173,121 @@
           <w:sz w:val="24"/>
           <w:szCs w:val="24"/>
         </w:rPr>
-        <w:t>&lt;TODO Add in figure for background thread lifecycle&gt;</w:t>
+        <w:t xml:space="preserve"> </w:t>
+      </w:r>
+    </w:p>
+    <w:p>
+      <w:pPr>
+        <w:pStyle w:val="ListParagraph"/>
+        <w:ind w:left="0"/>
+        <w:rPr>
+          <w:rFonts w:ascii="Times New Roman" w:eastAsiaTheme="majorEastAsia" w:hAnsi="Times New Roman" w:cs="Times New Roman"/>
+          <w:sz w:val="24"/>
+          <w:szCs w:val="24"/>
+        </w:rPr>
+      </w:pPr>
+      <w:r>
+        <w:rPr>
+          <w:rFonts w:ascii="Times New Roman" w:eastAsiaTheme="majorEastAsia" w:hAnsi="Times New Roman" w:cs="Times New Roman"/>
+          <w:noProof/>
+          <w:sz w:val="24"/>
+          <w:szCs w:val="24"/>
+        </w:rPr>
+        <w:drawing>
+          <wp:inline distT="0" distB="0" distL="0" distR="0" wp14:anchorId="0A39174A" wp14:editId="727D3D2E">
+            <wp:extent cx="6540246" cy="2242152"/>
+            <wp:effectExtent l="19050" t="19050" r="13335" b="25400"/>
+            <wp:docPr id="32722687" name="Picture 6"/>
+            <wp:cNvGraphicFramePr>
+              <a:graphicFrameLocks xmlns:a="http://schemas.openxmlformats.org/drawingml/2006/main" noChangeAspect="1"/>
+            </wp:cNvGraphicFramePr>
+            <a:graphic xmlns:a="http://schemas.openxmlformats.org/drawingml/2006/main">
+              <a:graphicData uri="http://schemas.openxmlformats.org/drawingml/2006/picture">
+                <pic:pic xmlns:pic="http://schemas.openxmlformats.org/drawingml/2006/picture">
+                  <pic:nvPicPr>
+                    <pic:cNvPr id="0" name="Picture 6"/>
+                    <pic:cNvPicPr>
+                      <a:picLocks noChangeAspect="1" noChangeArrowheads="1"/>
+                    </pic:cNvPicPr>
+                  </pic:nvPicPr>
+                  <pic:blipFill>
+                    <a:blip r:embed="rId10" cstate="print">
+                      <a:extLst>
+                        <a:ext uri="{28A0092B-C50C-407E-A947-70E740481C1C}">
+                          <a14:useLocalDpi xmlns:a14="http://schemas.microsoft.com/office/drawing/2010/main" val="0"/>
+                        </a:ext>
+                      </a:extLst>
+                    </a:blip>
+                    <a:srcRect/>
+                    <a:stretch>
+                      <a:fillRect/>
+                    </a:stretch>
+                  </pic:blipFill>
+                  <pic:spPr bwMode="auto">
+                    <a:xfrm>
+                      <a:off x="0" y="0"/>
+                      <a:ext cx="6570237" cy="2252434"/>
+                    </a:xfrm>
+                    <a:prstGeom prst="rect">
+                      <a:avLst/>
+                    </a:prstGeom>
+                    <a:noFill/>
+                    <a:ln>
+                      <a:solidFill>
+                        <a:schemeClr val="tx1"/>
+                      </a:solidFill>
+                    </a:ln>
+                  </pic:spPr>
+                </pic:pic>
+              </a:graphicData>
+            </a:graphic>
+          </wp:inline>
+        </w:drawing>
       </w:r>
     </w:p>
     <w:p>
       <w:pPr>
         <w:pStyle w:val="ListParagraph"/>
         <w:ind w:left="360"/>
-        <w:rPr>
-          <w:rFonts w:ascii="Times New Roman" w:eastAsiaTheme="majorEastAsia" w:hAnsi="Times New Roman" w:cs="Times New Roman"/>
-          <w:sz w:val="24"/>
-          <w:szCs w:val="24"/>
-        </w:rPr>
-      </w:pPr>
+        <w:jc w:val="center"/>
+        <w:rPr>
+          <w:rFonts w:ascii="Times New Roman" w:eastAsiaTheme="majorEastAsia" w:hAnsi="Times New Roman" w:cs="Times New Roman"/>
+          <w:i/>
+          <w:iCs/>
+          <w:sz w:val="20"/>
+          <w:szCs w:val="20"/>
+        </w:rPr>
+      </w:pPr>
+      <w:r>
+        <w:rPr>
+          <w:rFonts w:ascii="Times New Roman" w:eastAsiaTheme="majorEastAsia" w:hAnsi="Times New Roman" w:cs="Times New Roman"/>
+          <w:i/>
+          <w:iCs/>
+          <w:sz w:val="20"/>
+          <w:szCs w:val="20"/>
+        </w:rPr>
+        <w:t xml:space="preserve">Fig </w:t>
+      </w:r>
+      <w:r>
+        <w:rPr>
+          <w:rFonts w:ascii="Times New Roman" w:eastAsiaTheme="majorEastAsia" w:hAnsi="Times New Roman" w:cs="Times New Roman"/>
+          <w:i/>
+          <w:iCs/>
+          <w:sz w:val="20"/>
+          <w:szCs w:val="20"/>
+        </w:rPr>
+        <w:t>3</w:t>
+      </w:r>
+      <w:r>
+        <w:rPr>
+          <w:rFonts w:ascii="Times New Roman" w:eastAsiaTheme="majorEastAsia" w:hAnsi="Times New Roman" w:cs="Times New Roman"/>
+          <w:i/>
+          <w:iCs/>
+          <w:sz w:val="20"/>
+          <w:szCs w:val="20"/>
+        </w:rPr>
+        <w:t>. Differences between directories and files on disk</w:t>
+      </w:r>
     </w:p>
     <w:p>
       <w:pPr>
@@ -830,22 +1299,6 @@
           <w:szCs w:val="24"/>
         </w:rPr>
       </w:pPr>
-      <w:r>
-        <w:rPr>
-          <w:rFonts w:ascii="Times New Roman" w:eastAsiaTheme="majorEastAsia" w:hAnsi="Times New Roman" w:cs="Times New Roman"/>
-          <w:sz w:val="24"/>
-          <w:szCs w:val="24"/>
-        </w:rPr>
-        <w:t>The benefit of this implementation is two-fold. Firstly, our background threads have no restrictions on them (such as the inability to wait). This particular application would be most useful for background tasks triggered on switch input, which might then communicate with another thread. The second key benefit of this approach, and our primary motivation for implementing this, is that background threads will not exist in a privileged context. Otherwise, any user-added background threads would circumvent the protections implemented by the MPU</w:t>
-      </w:r>
-      <w:r>
-        <w:rPr>
-          <w:rFonts w:ascii="Times New Roman" w:eastAsiaTheme="majorEastAsia" w:hAnsi="Times New Roman" w:cs="Times New Roman"/>
-          <w:sz w:val="24"/>
-          <w:szCs w:val="24"/>
-        </w:rPr>
-        <w:t>.</w:t>
-      </w:r>
     </w:p>
     <w:p>
       <w:pPr>
@@ -853,8 +1306,6 @@
         <w:ind w:left="360"/>
         <w:rPr>
           <w:rFonts w:ascii="Times New Roman" w:eastAsiaTheme="majorEastAsia" w:hAnsi="Times New Roman" w:cs="Times New Roman"/>
-          <w:i/>
-          <w:iCs/>
           <w:sz w:val="24"/>
           <w:szCs w:val="24"/>
         </w:rPr>
@@ -866,6 +1317,655 @@
         <w:ind w:left="360"/>
         <w:rPr>
           <w:rFonts w:ascii="Times New Roman" w:eastAsiaTheme="majorEastAsia" w:hAnsi="Times New Roman" w:cs="Times New Roman"/>
+          <w:sz w:val="24"/>
+          <w:szCs w:val="24"/>
+        </w:rPr>
+      </w:pPr>
+      <w:r>
+        <w:rPr>
+          <w:rFonts w:ascii="Times New Roman" w:eastAsiaTheme="majorEastAsia" w:hAnsi="Times New Roman" w:cs="Times New Roman"/>
+          <w:sz w:val="24"/>
+          <w:szCs w:val="24"/>
+        </w:rPr>
+        <w:t xml:space="preserve">Each thread has a “currently open” directory, which is inherited from the parent first and defaults to the root directory if the parent has nothing open. These directories are closed on </w:t>
+      </w:r>
+      <w:r>
+        <w:rPr>
+          <w:rFonts w:ascii="Times New Roman" w:eastAsiaTheme="majorEastAsia" w:hAnsi="Times New Roman" w:cs="Times New Roman"/>
+          <w:sz w:val="24"/>
+          <w:szCs w:val="24"/>
+        </w:rPr>
+        <w:lastRenderedPageBreak/>
+        <w:t>kill. These directories allow any two threads to operate from two distinct working directories simultaneously.</w:t>
+      </w:r>
+    </w:p>
+    <w:p>
+      <w:pPr>
+        <w:pStyle w:val="ListParagraph"/>
+        <w:ind w:left="360"/>
+        <w:rPr>
+          <w:rFonts w:ascii="Times New Roman" w:eastAsiaTheme="majorEastAsia" w:hAnsi="Times New Roman" w:cs="Times New Roman"/>
+          <w:sz w:val="24"/>
+          <w:szCs w:val="24"/>
+        </w:rPr>
+      </w:pPr>
+    </w:p>
+    <w:p>
+      <w:pPr>
+        <w:pStyle w:val="ListParagraph"/>
+        <w:ind w:left="360"/>
+        <w:rPr>
+          <w:rFonts w:ascii="Times New Roman" w:eastAsiaTheme="majorEastAsia" w:hAnsi="Times New Roman" w:cs="Times New Roman"/>
+          <w:sz w:val="24"/>
+          <w:szCs w:val="24"/>
+        </w:rPr>
+      </w:pPr>
+      <w:r>
+        <w:rPr>
+          <w:rFonts w:ascii="Times New Roman" w:eastAsiaTheme="majorEastAsia" w:hAnsi="Times New Roman" w:cs="Times New Roman"/>
+          <w:sz w:val="24"/>
+          <w:szCs w:val="24"/>
+        </w:rPr>
+        <w:t>The number of direct pointers is maximized, choosing to maintain only a single indirect and single doubly indirect pointer. This is motivated by the fact that most files are small in size, and therefore we want to avoid allocating a separate sector just for pointers if we don’t absolutely need to.</w:t>
+      </w:r>
+    </w:p>
+    <w:p>
+      <w:pPr>
+        <w:pStyle w:val="ListParagraph"/>
+        <w:ind w:left="360"/>
+        <w:rPr>
+          <w:rFonts w:ascii="Times New Roman" w:eastAsiaTheme="majorEastAsia" w:hAnsi="Times New Roman" w:cs="Times New Roman"/>
+          <w:sz w:val="24"/>
+          <w:szCs w:val="24"/>
+        </w:rPr>
+      </w:pPr>
+    </w:p>
+    <w:p>
+      <w:pPr>
+        <w:pStyle w:val="ListParagraph"/>
+        <w:ind w:left="360"/>
+        <w:rPr>
+          <w:rFonts w:ascii="Times New Roman" w:eastAsiaTheme="majorEastAsia" w:hAnsi="Times New Roman" w:cs="Times New Roman"/>
+          <w:sz w:val="24"/>
+          <w:szCs w:val="24"/>
+        </w:rPr>
+      </w:pPr>
+      <w:r>
+        <w:rPr>
+          <w:rFonts w:ascii="Times New Roman" w:eastAsiaTheme="majorEastAsia" w:hAnsi="Times New Roman" w:cs="Times New Roman"/>
+          <w:sz w:val="24"/>
+          <w:szCs w:val="24"/>
+        </w:rPr>
+        <w:t>The benefits of th</w:t>
+      </w:r>
+      <w:r>
+        <w:rPr>
+          <w:rFonts w:ascii="Times New Roman" w:eastAsiaTheme="majorEastAsia" w:hAnsi="Times New Roman" w:cs="Times New Roman"/>
+          <w:sz w:val="24"/>
+          <w:szCs w:val="24"/>
+        </w:rPr>
+        <w:t>e file system expansion are</w:t>
+      </w:r>
+      <w:r>
+        <w:rPr>
+          <w:rFonts w:ascii="Times New Roman" w:eastAsiaTheme="majorEastAsia" w:hAnsi="Times New Roman" w:cs="Times New Roman"/>
+          <w:sz w:val="24"/>
+          <w:szCs w:val="24"/>
+        </w:rPr>
+        <w:t xml:space="preserve"> not directly related to security features, as </w:t>
+      </w:r>
+      <w:r>
+        <w:rPr>
+          <w:rFonts w:ascii="Times New Roman" w:eastAsiaTheme="majorEastAsia" w:hAnsi="Times New Roman" w:cs="Times New Roman"/>
+          <w:sz w:val="24"/>
+          <w:szCs w:val="24"/>
+        </w:rPr>
+        <w:t>was the goal for</w:t>
+      </w:r>
+      <w:r>
+        <w:rPr>
+          <w:rFonts w:ascii="Times New Roman" w:eastAsiaTheme="majorEastAsia" w:hAnsi="Times New Roman" w:cs="Times New Roman"/>
+          <w:sz w:val="24"/>
+          <w:szCs w:val="24"/>
+        </w:rPr>
+        <w:t xml:space="preserve"> our other </w:t>
+      </w:r>
+      <w:r>
+        <w:rPr>
+          <w:rFonts w:ascii="Times New Roman" w:eastAsiaTheme="majorEastAsia" w:hAnsi="Times New Roman" w:cs="Times New Roman"/>
+          <w:sz w:val="24"/>
+          <w:szCs w:val="24"/>
+        </w:rPr>
+        <w:t>features</w:t>
+      </w:r>
+      <w:r>
+        <w:rPr>
+          <w:rFonts w:ascii="Times New Roman" w:eastAsiaTheme="majorEastAsia" w:hAnsi="Times New Roman" w:cs="Times New Roman"/>
+          <w:sz w:val="24"/>
+          <w:szCs w:val="24"/>
+        </w:rPr>
+        <w:t>, yet the expanded filesystem</w:t>
+      </w:r>
+      <w:r>
+        <w:rPr>
+          <w:rFonts w:ascii="Times New Roman" w:eastAsiaTheme="majorEastAsia" w:hAnsi="Times New Roman" w:cs="Times New Roman"/>
+          <w:sz w:val="24"/>
+          <w:szCs w:val="24"/>
+        </w:rPr>
+        <w:t xml:space="preserve"> supports our goal of the creation of a more general RTOS, which is closer to something that would be commercially available than the simple RTOS developed in class.</w:t>
+      </w:r>
+    </w:p>
+    <w:p>
+      <w:pPr>
+        <w:rPr>
+          <w:rFonts w:ascii="Times New Roman" w:eastAsiaTheme="majorEastAsia" w:hAnsi="Times New Roman" w:cs="Times New Roman"/>
+          <w:i/>
+          <w:iCs/>
+          <w:sz w:val="24"/>
+          <w:szCs w:val="24"/>
+        </w:rPr>
+      </w:pPr>
+    </w:p>
+    <w:p>
+      <w:pPr>
+        <w:pStyle w:val="ListParagraph"/>
+        <w:ind w:left="360"/>
+        <w:rPr>
+          <w:rFonts w:ascii="Times New Roman" w:eastAsiaTheme="majorEastAsia" w:hAnsi="Times New Roman" w:cs="Times New Roman"/>
+          <w:i/>
+          <w:iCs/>
+          <w:sz w:val="24"/>
+          <w:szCs w:val="24"/>
+          <w:u w:val="single"/>
+        </w:rPr>
+      </w:pPr>
+      <w:r>
+        <w:rPr>
+          <w:rFonts w:ascii="Times New Roman" w:eastAsiaTheme="majorEastAsia" w:hAnsi="Times New Roman" w:cs="Times New Roman"/>
+          <w:i/>
+          <w:iCs/>
+          <w:sz w:val="24"/>
+          <w:szCs w:val="24"/>
+          <w:u w:val="single"/>
+        </w:rPr>
+        <w:t>Expanded Background Threads</w:t>
+      </w:r>
+    </w:p>
+    <w:p>
+      <w:pPr>
+        <w:pStyle w:val="ListParagraph"/>
+        <w:ind w:left="360"/>
+        <w:rPr>
+          <w:rFonts w:ascii="Times New Roman" w:eastAsiaTheme="majorEastAsia" w:hAnsi="Times New Roman" w:cs="Times New Roman"/>
+          <w:sz w:val="24"/>
+          <w:szCs w:val="24"/>
+        </w:rPr>
+      </w:pPr>
+      <w:r>
+        <w:rPr>
+          <w:rFonts w:ascii="Times New Roman" w:eastAsiaTheme="majorEastAsia" w:hAnsi="Times New Roman" w:cs="Times New Roman"/>
+          <w:noProof/>
+          <w:sz w:val="24"/>
+          <w:szCs w:val="24"/>
+        </w:rPr>
+        <w:drawing>
+          <wp:anchor distT="0" distB="0" distL="114300" distR="114300" simplePos="0" relativeHeight="251661312" behindDoc="0" locked="0" layoutInCell="1" allowOverlap="1" wp14:anchorId="6C5AD575" wp14:editId="1EA564FE">
+            <wp:simplePos x="0" y="0"/>
+            <wp:positionH relativeFrom="margin">
+              <wp:align>center</wp:align>
+            </wp:positionH>
+            <wp:positionV relativeFrom="paragraph">
+              <wp:posOffset>1351631</wp:posOffset>
+            </wp:positionV>
+            <wp:extent cx="4305300" cy="3419475"/>
+            <wp:effectExtent l="0" t="0" r="0" b="9525"/>
+            <wp:wrapTopAndBottom/>
+            <wp:docPr id="551787540" name="Picture 3"/>
+            <wp:cNvGraphicFramePr>
+              <a:graphicFrameLocks xmlns:a="http://schemas.openxmlformats.org/drawingml/2006/main" noChangeAspect="1"/>
+            </wp:cNvGraphicFramePr>
+            <a:graphic xmlns:a="http://schemas.openxmlformats.org/drawingml/2006/main">
+              <a:graphicData uri="http://schemas.openxmlformats.org/drawingml/2006/picture">
+                <pic:pic xmlns:pic="http://schemas.openxmlformats.org/drawingml/2006/picture">
+                  <pic:nvPicPr>
+                    <pic:cNvPr id="0" name="Picture 3"/>
+                    <pic:cNvPicPr>
+                      <a:picLocks noChangeAspect="1" noChangeArrowheads="1"/>
+                    </pic:cNvPicPr>
+                  </pic:nvPicPr>
+                  <pic:blipFill>
+                    <a:blip r:embed="rId11" cstate="print">
+                      <a:extLst>
+                        <a:ext uri="{28A0092B-C50C-407E-A947-70E740481C1C}">
+                          <a14:useLocalDpi xmlns:a14="http://schemas.microsoft.com/office/drawing/2010/main" val="0"/>
+                        </a:ext>
+                      </a:extLst>
+                    </a:blip>
+                    <a:srcRect/>
+                    <a:stretch>
+                      <a:fillRect/>
+                    </a:stretch>
+                  </pic:blipFill>
+                  <pic:spPr bwMode="auto">
+                    <a:xfrm>
+                      <a:off x="0" y="0"/>
+                      <a:ext cx="4305300" cy="3419475"/>
+                    </a:xfrm>
+                    <a:prstGeom prst="rect">
+                      <a:avLst/>
+                    </a:prstGeom>
+                    <a:noFill/>
+                    <a:ln>
+                      <a:noFill/>
+                    </a:ln>
+                  </pic:spPr>
+                </pic:pic>
+              </a:graphicData>
+            </a:graphic>
+            <wp14:sizeRelH relativeFrom="margin">
+              <wp14:pctWidth>0</wp14:pctWidth>
+            </wp14:sizeRelH>
+            <wp14:sizeRelV relativeFrom="margin">
+              <wp14:pctHeight>0</wp14:pctHeight>
+            </wp14:sizeRelV>
+          </wp:anchor>
+        </w:drawing>
+      </w:r>
+      <w:r>
+        <w:rPr>
+          <w:rFonts w:ascii="Times New Roman" w:eastAsiaTheme="majorEastAsia" w:hAnsi="Times New Roman" w:cs="Times New Roman"/>
+          <w:sz w:val="24"/>
+          <w:szCs w:val="24"/>
+        </w:rPr>
+        <w:t xml:space="preserve">Our implementation of background threads run in </w:t>
+      </w:r>
+      <w:r>
+        <w:rPr>
+          <w:rFonts w:ascii="Times New Roman" w:eastAsiaTheme="majorEastAsia" w:hAnsi="Times New Roman" w:cs="Times New Roman"/>
+          <w:i/>
+          <w:iCs/>
+          <w:sz w:val="24"/>
+          <w:szCs w:val="24"/>
+        </w:rPr>
+        <w:t>thread mode</w:t>
+      </w:r>
+      <w:r>
+        <w:rPr>
+          <w:rFonts w:ascii="Times New Roman" w:eastAsiaTheme="majorEastAsia" w:hAnsi="Times New Roman" w:cs="Times New Roman"/>
+          <w:sz w:val="24"/>
+          <w:szCs w:val="24"/>
+        </w:rPr>
+        <w:t xml:space="preserve"> as opposed to the base OS running in </w:t>
+      </w:r>
+      <w:r>
+        <w:rPr>
+          <w:rFonts w:ascii="Times New Roman" w:eastAsiaTheme="majorEastAsia" w:hAnsi="Times New Roman" w:cs="Times New Roman"/>
+          <w:i/>
+          <w:iCs/>
+          <w:sz w:val="24"/>
+          <w:szCs w:val="24"/>
+        </w:rPr>
+        <w:t>handler mode</w:t>
+      </w:r>
+      <w:r>
+        <w:rPr>
+          <w:rFonts w:ascii="Times New Roman" w:eastAsiaTheme="majorEastAsia" w:hAnsi="Times New Roman" w:cs="Times New Roman"/>
+          <w:sz w:val="24"/>
+          <w:szCs w:val="24"/>
+        </w:rPr>
+        <w:t xml:space="preserve">. We accomplish this via a reserved priority level in the scheduler for background threads. These threads exist in a priority queue in the scheduler, rather than a circular linked list, therefore they are automatically unscheduled once they run. However, once these threads return, they are not expected to die forever – so they maintain control of their stack after death, in anticipation of the next scheduling event (i.e. timing or switch press). </w:t>
+      </w:r>
+    </w:p>
+    <w:p>
+      <w:pPr>
+        <w:pStyle w:val="ListParagraph"/>
+        <w:ind w:left="360"/>
+        <w:jc w:val="center"/>
+        <w:rPr>
+          <w:rFonts w:ascii="Times New Roman" w:eastAsiaTheme="majorEastAsia" w:hAnsi="Times New Roman" w:cs="Times New Roman"/>
+          <w:i/>
+          <w:iCs/>
+        </w:rPr>
+      </w:pPr>
+      <w:r>
+        <w:rPr>
+          <w:rFonts w:ascii="Times New Roman" w:eastAsiaTheme="majorEastAsia" w:hAnsi="Times New Roman" w:cs="Times New Roman"/>
+          <w:i/>
+          <w:iCs/>
+          <w:sz w:val="20"/>
+          <w:szCs w:val="20"/>
+        </w:rPr>
+        <w:t>Figure</w:t>
+      </w:r>
+      <w:r>
+        <w:rPr>
+          <w:rFonts w:ascii="Times New Roman" w:eastAsiaTheme="majorEastAsia" w:hAnsi="Times New Roman" w:cs="Times New Roman"/>
+          <w:i/>
+          <w:iCs/>
+          <w:sz w:val="20"/>
+          <w:szCs w:val="20"/>
+        </w:rPr>
+        <w:t xml:space="preserve"> </w:t>
+      </w:r>
+      <w:r>
+        <w:rPr>
+          <w:rFonts w:ascii="Times New Roman" w:eastAsiaTheme="majorEastAsia" w:hAnsi="Times New Roman" w:cs="Times New Roman"/>
+          <w:i/>
+          <w:iCs/>
+          <w:sz w:val="20"/>
+          <w:szCs w:val="20"/>
+        </w:rPr>
+        <w:t>4</w:t>
+      </w:r>
+      <w:r>
+        <w:rPr>
+          <w:rFonts w:ascii="Times New Roman" w:eastAsiaTheme="majorEastAsia" w:hAnsi="Times New Roman" w:cs="Times New Roman"/>
+          <w:i/>
+          <w:iCs/>
+          <w:sz w:val="20"/>
+          <w:szCs w:val="20"/>
+        </w:rPr>
+        <w:t xml:space="preserve">. Background Thread Lifecycle </w:t>
+      </w:r>
+    </w:p>
+    <w:p>
+      <w:pPr>
+        <w:pStyle w:val="ListParagraph"/>
+        <w:ind w:left="360"/>
+        <w:jc w:val="center"/>
+        <w:rPr>
+          <w:rFonts w:ascii="Times New Roman" w:eastAsiaTheme="majorEastAsia" w:hAnsi="Times New Roman" w:cs="Times New Roman"/>
+          <w:i/>
+          <w:iCs/>
+        </w:rPr>
+      </w:pPr>
+    </w:p>
+    <w:p>
+      <w:pPr>
+        <w:pStyle w:val="ListParagraph"/>
+        <w:ind w:left="360"/>
+        <w:rPr>
+          <w:rFonts w:ascii="Times New Roman" w:eastAsiaTheme="majorEastAsia" w:hAnsi="Times New Roman" w:cs="Times New Roman"/>
+          <w:sz w:val="24"/>
+          <w:szCs w:val="24"/>
+        </w:rPr>
+      </w:pPr>
+    </w:p>
+    <w:p>
+      <w:pPr>
+        <w:pStyle w:val="ListParagraph"/>
+        <w:ind w:left="360"/>
+        <w:rPr>
+          <w:rFonts w:ascii="Times New Roman" w:eastAsiaTheme="majorEastAsia" w:hAnsi="Times New Roman" w:cs="Times New Roman"/>
+          <w:sz w:val="24"/>
+          <w:szCs w:val="24"/>
+        </w:rPr>
+      </w:pPr>
+      <w:r>
+        <w:rPr>
+          <w:rFonts w:ascii="Times New Roman" w:eastAsiaTheme="majorEastAsia" w:hAnsi="Times New Roman" w:cs="Times New Roman"/>
+          <w:noProof/>
+          <w:sz w:val="24"/>
+          <w:szCs w:val="24"/>
+        </w:rPr>
+        <w:lastRenderedPageBreak/>
+        <w:drawing>
+          <wp:anchor distT="0" distB="0" distL="114300" distR="114300" simplePos="0" relativeHeight="251660288" behindDoc="0" locked="0" layoutInCell="1" allowOverlap="1" wp14:anchorId="4518D522" wp14:editId="31489FC0">
+            <wp:simplePos x="0" y="0"/>
+            <wp:positionH relativeFrom="margin">
+              <wp:posOffset>1125381</wp:posOffset>
+            </wp:positionH>
+            <wp:positionV relativeFrom="paragraph">
+              <wp:posOffset>3340735</wp:posOffset>
+            </wp:positionV>
+            <wp:extent cx="3991610" cy="2872740"/>
+            <wp:effectExtent l="0" t="0" r="8890" b="3810"/>
+            <wp:wrapTopAndBottom/>
+            <wp:docPr id="1236706515" name="Picture 2" descr="A diagram of a computer&#10;&#10;AI-generated content may be incorrect."/>
+            <wp:cNvGraphicFramePr>
+              <a:graphicFrameLocks xmlns:a="http://schemas.openxmlformats.org/drawingml/2006/main" noChangeAspect="1"/>
+            </wp:cNvGraphicFramePr>
+            <a:graphic xmlns:a="http://schemas.openxmlformats.org/drawingml/2006/main">
+              <a:graphicData uri="http://schemas.openxmlformats.org/drawingml/2006/picture">
+                <pic:pic xmlns:pic="http://schemas.openxmlformats.org/drawingml/2006/picture">
+                  <pic:nvPicPr>
+                    <pic:cNvPr id="1236706515" name="Picture 2" descr="A diagram of a computer&#10;&#10;AI-generated content may be incorrect."/>
+                    <pic:cNvPicPr>
+                      <a:picLocks noChangeAspect="1" noChangeArrowheads="1"/>
+                    </pic:cNvPicPr>
+                  </pic:nvPicPr>
+                  <pic:blipFill rotWithShape="1">
+                    <a:blip r:embed="rId12">
+                      <a:extLst>
+                        <a:ext uri="{28A0092B-C50C-407E-A947-70E740481C1C}">
+                          <a14:useLocalDpi xmlns:a14="http://schemas.microsoft.com/office/drawing/2010/main" val="0"/>
+                        </a:ext>
+                      </a:extLst>
+                    </a:blip>
+                    <a:srcRect l="65082" t="5284" r="148" b="9151"/>
+                    <a:stretch/>
+                  </pic:blipFill>
+                  <pic:spPr bwMode="auto">
+                    <a:xfrm>
+                      <a:off x="0" y="0"/>
+                      <a:ext cx="3991610" cy="2872740"/>
+                    </a:xfrm>
+                    <a:prstGeom prst="rect">
+                      <a:avLst/>
+                    </a:prstGeom>
+                    <a:noFill/>
+                    <a:ln>
+                      <a:noFill/>
+                    </a:ln>
+                    <a:extLst>
+                      <a:ext uri="{53640926-AAD7-44D8-BBD7-CCE9431645EC}">
+                        <a14:shadowObscured xmlns:a14="http://schemas.microsoft.com/office/drawing/2010/main"/>
+                      </a:ext>
+                    </a:extLst>
+                  </pic:spPr>
+                </pic:pic>
+              </a:graphicData>
+            </a:graphic>
+            <wp14:sizeRelH relativeFrom="margin">
+              <wp14:pctWidth>0</wp14:pctWidth>
+            </wp14:sizeRelH>
+            <wp14:sizeRelV relativeFrom="margin">
+              <wp14:pctHeight>0</wp14:pctHeight>
+            </wp14:sizeRelV>
+          </wp:anchor>
+        </w:drawing>
+      </w:r>
+      <w:r>
+        <w:rPr>
+          <w:rFonts w:ascii="Times New Roman" w:eastAsiaTheme="majorEastAsia" w:hAnsi="Times New Roman" w:cs="Times New Roman"/>
+          <w:noProof/>
+          <w:sz w:val="24"/>
+          <w:szCs w:val="24"/>
+        </w:rPr>
+        <w:drawing>
+          <wp:anchor distT="0" distB="0" distL="114300" distR="114300" simplePos="0" relativeHeight="251658240" behindDoc="0" locked="0" layoutInCell="1" allowOverlap="1" wp14:anchorId="6D666EFE" wp14:editId="5807273E">
+            <wp:simplePos x="0" y="0"/>
+            <wp:positionH relativeFrom="margin">
+              <wp:posOffset>-183306</wp:posOffset>
+            </wp:positionH>
+            <wp:positionV relativeFrom="paragraph">
+              <wp:posOffset>297294</wp:posOffset>
+            </wp:positionV>
+            <wp:extent cx="6762750" cy="3063240"/>
+            <wp:effectExtent l="0" t="0" r="0" b="3810"/>
+            <wp:wrapTopAndBottom/>
+            <wp:docPr id="900219569" name="Picture 2"/>
+            <wp:cNvGraphicFramePr>
+              <a:graphicFrameLocks xmlns:a="http://schemas.openxmlformats.org/drawingml/2006/main" noChangeAspect="1"/>
+            </wp:cNvGraphicFramePr>
+            <a:graphic xmlns:a="http://schemas.openxmlformats.org/drawingml/2006/main">
+              <a:graphicData uri="http://schemas.openxmlformats.org/drawingml/2006/picture">
+                <pic:pic xmlns:pic="http://schemas.openxmlformats.org/drawingml/2006/picture">
+                  <pic:nvPicPr>
+                    <pic:cNvPr id="0" name="Picture 2"/>
+                    <pic:cNvPicPr>
+                      <a:picLocks noChangeAspect="1" noChangeArrowheads="1"/>
+                    </pic:cNvPicPr>
+                  </pic:nvPicPr>
+                  <pic:blipFill rotWithShape="1">
+                    <a:blip r:embed="rId12">
+                      <a:extLst>
+                        <a:ext uri="{28A0092B-C50C-407E-A947-70E740481C1C}">
+                          <a14:useLocalDpi xmlns:a14="http://schemas.microsoft.com/office/drawing/2010/main" val="0"/>
+                        </a:ext>
+                      </a:extLst>
+                    </a:blip>
+                    <a:srcRect r="35468"/>
+                    <a:stretch/>
+                  </pic:blipFill>
+                  <pic:spPr bwMode="auto">
+                    <a:xfrm>
+                      <a:off x="0" y="0"/>
+                      <a:ext cx="6762750" cy="3063240"/>
+                    </a:xfrm>
+                    <a:prstGeom prst="rect">
+                      <a:avLst/>
+                    </a:prstGeom>
+                    <a:noFill/>
+                    <a:ln>
+                      <a:noFill/>
+                    </a:ln>
+                    <a:extLst>
+                      <a:ext uri="{53640926-AAD7-44D8-BBD7-CCE9431645EC}">
+                        <a14:shadowObscured xmlns:a14="http://schemas.microsoft.com/office/drawing/2010/main"/>
+                      </a:ext>
+                    </a:extLst>
+                  </pic:spPr>
+                </pic:pic>
+              </a:graphicData>
+            </a:graphic>
+            <wp14:sizeRelH relativeFrom="margin">
+              <wp14:pctWidth>0</wp14:pctWidth>
+            </wp14:sizeRelH>
+            <wp14:sizeRelV relativeFrom="margin">
+              <wp14:pctHeight>0</wp14:pctHeight>
+            </wp14:sizeRelV>
+          </wp:anchor>
+        </w:drawing>
+      </w:r>
+    </w:p>
+    <w:p>
+      <w:pPr>
+        <w:pStyle w:val="ListParagraph"/>
+        <w:ind w:left="360"/>
+        <w:jc w:val="center"/>
+        <w:rPr>
+          <w:rFonts w:ascii="Times New Roman" w:eastAsiaTheme="majorEastAsia" w:hAnsi="Times New Roman" w:cs="Times New Roman"/>
+          <w:i/>
+          <w:iCs/>
+          <w:sz w:val="20"/>
+          <w:szCs w:val="20"/>
+        </w:rPr>
+      </w:pPr>
+      <w:r>
+        <w:rPr>
+          <w:rFonts w:ascii="Times New Roman" w:eastAsiaTheme="majorEastAsia" w:hAnsi="Times New Roman" w:cs="Times New Roman"/>
+          <w:i/>
+          <w:iCs/>
+          <w:sz w:val="20"/>
+          <w:szCs w:val="20"/>
+        </w:rPr>
+        <w:t xml:space="preserve">Figure </w:t>
+      </w:r>
+      <w:r>
+        <w:rPr>
+          <w:rFonts w:ascii="Times New Roman" w:eastAsiaTheme="majorEastAsia" w:hAnsi="Times New Roman" w:cs="Times New Roman"/>
+          <w:i/>
+          <w:iCs/>
+          <w:sz w:val="20"/>
+          <w:szCs w:val="20"/>
+        </w:rPr>
+        <w:t>5</w:t>
+      </w:r>
+      <w:r>
+        <w:rPr>
+          <w:rFonts w:ascii="Times New Roman" w:eastAsiaTheme="majorEastAsia" w:hAnsi="Times New Roman" w:cs="Times New Roman"/>
+          <w:i/>
+          <w:iCs/>
+          <w:sz w:val="20"/>
+          <w:szCs w:val="20"/>
+        </w:rPr>
+        <w:t>. Background Thread Lifecycle In-Depth</w:t>
+      </w:r>
+    </w:p>
+    <w:p>
+      <w:pPr>
+        <w:pStyle w:val="ListParagraph"/>
+        <w:ind w:left="360"/>
+        <w:jc w:val="center"/>
+        <w:rPr>
+          <w:rFonts w:ascii="Times New Roman" w:eastAsiaTheme="majorEastAsia" w:hAnsi="Times New Roman" w:cs="Times New Roman"/>
+          <w:i/>
+          <w:iCs/>
+          <w:sz w:val="20"/>
+          <w:szCs w:val="20"/>
+        </w:rPr>
+      </w:pPr>
+    </w:p>
+    <w:p>
+      <w:pPr>
+        <w:pStyle w:val="ListParagraph"/>
+        <w:ind w:left="360"/>
+        <w:rPr>
+          <w:rFonts w:ascii="Times New Roman" w:eastAsiaTheme="majorEastAsia" w:hAnsi="Times New Roman" w:cs="Times New Roman"/>
+          <w:sz w:val="24"/>
+          <w:szCs w:val="24"/>
+        </w:rPr>
+      </w:pPr>
+      <w:r>
+        <w:rPr>
+          <w:rFonts w:ascii="Times New Roman" w:eastAsiaTheme="majorEastAsia" w:hAnsi="Times New Roman" w:cs="Times New Roman"/>
+          <w:sz w:val="24"/>
+          <w:szCs w:val="24"/>
+        </w:rPr>
+        <w:t>The benefit of this implementation is two-fold. Firstly, our background threads have no restrictions on them (such as the inability to wait). This particular application would be most useful for background tasks triggered on switch input, which might then communicate with another thread. The second key benefit of this approach, and our primary motivation for implementing this, is that background threads will not exist in a privileged context. Otherwise, any user-added background threads would circumvent the protections implemented by the MPU</w:t>
+      </w:r>
+      <w:r>
+        <w:rPr>
+          <w:rFonts w:ascii="Times New Roman" w:eastAsiaTheme="majorEastAsia" w:hAnsi="Times New Roman" w:cs="Times New Roman"/>
+          <w:sz w:val="24"/>
+          <w:szCs w:val="24"/>
+        </w:rPr>
+        <w:t>.</w:t>
+      </w:r>
+    </w:p>
+    <w:p>
+      <w:pPr>
+        <w:pStyle w:val="ListParagraph"/>
+        <w:ind w:left="360"/>
+        <w:rPr>
+          <w:rFonts w:ascii="Times New Roman" w:eastAsiaTheme="majorEastAsia" w:hAnsi="Times New Roman" w:cs="Times New Roman"/>
+          <w:i/>
+          <w:iCs/>
+          <w:sz w:val="24"/>
+          <w:szCs w:val="24"/>
+        </w:rPr>
+      </w:pPr>
+    </w:p>
+    <w:p>
+      <w:pPr>
+        <w:pStyle w:val="ListParagraph"/>
+        <w:ind w:left="360"/>
+        <w:rPr>
+          <w:rFonts w:ascii="Times New Roman" w:eastAsiaTheme="majorEastAsia" w:hAnsi="Times New Roman" w:cs="Times New Roman"/>
+          <w:i/>
+          <w:iCs/>
+          <w:sz w:val="24"/>
+          <w:szCs w:val="24"/>
+        </w:rPr>
+      </w:pPr>
+    </w:p>
+    <w:p>
+      <w:pPr>
+        <w:pStyle w:val="ListParagraph"/>
+        <w:ind w:left="360"/>
+        <w:rPr>
+          <w:rFonts w:ascii="Times New Roman" w:eastAsiaTheme="majorEastAsia" w:hAnsi="Times New Roman" w:cs="Times New Roman"/>
           <w:b/>
           <w:bCs/>
           <w:i/>
@@ -882,6 +1982,7 @@
           <w:sz w:val="24"/>
           <w:szCs w:val="24"/>
         </w:rPr>
+        <w:lastRenderedPageBreak/>
         <w:t>MPU Integration</w:t>
       </w:r>
     </w:p>
@@ -957,52 +2058,30 @@
         </w:rPr>
         <w:t xml:space="preserve">Furthermore, our current implementation of the </w:t>
       </w:r>
-      <w:proofErr w:type="spellStart"/>
-      <w:r>
-        <w:rPr>
-          <w:rFonts w:ascii="Times New Roman" w:hAnsi="Times New Roman" w:cs="Times New Roman"/>
-          <w:sz w:val="24"/>
-          <w:szCs w:val="24"/>
-        </w:rPr>
-        <w:t>linux</w:t>
-      </w:r>
-      <w:proofErr w:type="spellEnd"/>
-      <w:r>
-        <w:rPr>
-          <w:rFonts w:ascii="Times New Roman" w:hAnsi="Times New Roman" w:cs="Times New Roman"/>
-          <w:sz w:val="24"/>
-          <w:szCs w:val="24"/>
-        </w:rPr>
-        <w:t xml:space="preserve"> </w:t>
-      </w:r>
-      <w:proofErr w:type="spellStart"/>
-      <w:r>
-        <w:rPr>
-          <w:rFonts w:ascii="Times New Roman" w:hAnsi="Times New Roman" w:cs="Times New Roman"/>
-          <w:sz w:val="24"/>
-          <w:szCs w:val="24"/>
-        </w:rPr>
-        <w:t>filesys</w:t>
-      </w:r>
-      <w:proofErr w:type="spellEnd"/>
-      <w:r>
-        <w:rPr>
-          <w:rFonts w:ascii="Times New Roman" w:hAnsi="Times New Roman" w:cs="Times New Roman"/>
-          <w:sz w:val="24"/>
-          <w:szCs w:val="24"/>
-        </w:rPr>
-        <w:t xml:space="preserve"> is limited to an 8MB partition with 8MB </w:t>
-      </w:r>
-      <w:proofErr w:type="spellStart"/>
-      <w:r>
-        <w:rPr>
-          <w:rFonts w:ascii="Times New Roman" w:hAnsi="Times New Roman" w:cs="Times New Roman"/>
-          <w:sz w:val="24"/>
-          <w:szCs w:val="24"/>
-        </w:rPr>
-        <w:t>filesizes</w:t>
-      </w:r>
-      <w:proofErr w:type="spellEnd"/>
+      <w:r>
+        <w:rPr>
+          <w:rFonts w:ascii="Times New Roman" w:hAnsi="Times New Roman" w:cs="Times New Roman"/>
+          <w:sz w:val="24"/>
+          <w:szCs w:val="24"/>
+        </w:rPr>
+        <w:t>Linux</w:t>
+      </w:r>
+      <w:r>
+        <w:rPr>
+          <w:rFonts w:ascii="Times New Roman" w:hAnsi="Times New Roman" w:cs="Times New Roman"/>
+          <w:sz w:val="24"/>
+          <w:szCs w:val="24"/>
+        </w:rPr>
+        <w:t xml:space="preserve"> filesys is limited to an 8MB partition with 8MB </w:t>
+      </w:r>
+      <w:r>
+        <w:rPr>
+          <w:rFonts w:ascii="Times New Roman" w:hAnsi="Times New Roman" w:cs="Times New Roman"/>
+          <w:sz w:val="24"/>
+          <w:szCs w:val="24"/>
+        </w:rPr>
+        <w:t>file sizes</w:t>
+      </w:r>
       <w:r>
         <w:rPr>
           <w:rFonts w:ascii="Times New Roman" w:hAnsi="Times New Roman" w:cs="Times New Roman"/>
@@ -1011,34 +2090,46 @@
         </w:rPr>
         <w:t xml:space="preserve">. The extension to an arbitrary disk size, while non-trivial, would only require the modification of the bitmap that the filesystem maintains to allow for multiple sectors as opposed to just one and the introduction of a dynamic sector for the root directory dependent upon the disk size rather than being predefined. The extension to an arbitrary </w:t>
       </w:r>
-      <w:proofErr w:type="spellStart"/>
-      <w:r>
-        <w:rPr>
-          <w:rFonts w:ascii="Times New Roman" w:hAnsi="Times New Roman" w:cs="Times New Roman"/>
-          <w:sz w:val="24"/>
-          <w:szCs w:val="24"/>
-        </w:rPr>
-        <w:t>filesize</w:t>
-      </w:r>
-      <w:proofErr w:type="spellEnd"/>
-      <w:r>
-        <w:rPr>
-          <w:rFonts w:ascii="Times New Roman" w:hAnsi="Times New Roman" w:cs="Times New Roman"/>
-          <w:sz w:val="24"/>
-          <w:szCs w:val="24"/>
-        </w:rPr>
-        <w:t xml:space="preserve"> is not as practical, but the introduction of triply, quadruply, and quintopoly  indirect pointers would allow for file sizes up to ~15TB </w:t>
-      </w:r>
-      <w:proofErr w:type="spellStart"/>
-      <w:r>
-        <w:rPr>
-          <w:rFonts w:ascii="Times New Roman" w:hAnsi="Times New Roman" w:cs="Times New Roman"/>
-          <w:sz w:val="24"/>
-          <w:szCs w:val="24"/>
-        </w:rPr>
-        <w:t>filesizes</w:t>
-      </w:r>
-      <w:proofErr w:type="spellEnd"/>
+      <w:r>
+        <w:rPr>
+          <w:rFonts w:ascii="Times New Roman" w:hAnsi="Times New Roman" w:cs="Times New Roman"/>
+          <w:sz w:val="24"/>
+          <w:szCs w:val="24"/>
+        </w:rPr>
+        <w:t>file size</w:t>
+      </w:r>
+      <w:r>
+        <w:rPr>
+          <w:rFonts w:ascii="Times New Roman" w:hAnsi="Times New Roman" w:cs="Times New Roman"/>
+          <w:sz w:val="24"/>
+          <w:szCs w:val="24"/>
+        </w:rPr>
+        <w:t xml:space="preserve"> is not as practical, but the introduction of triply, quadruply, and </w:t>
+      </w:r>
+      <w:r>
+        <w:rPr>
+          <w:rFonts w:ascii="Times New Roman" w:hAnsi="Times New Roman" w:cs="Times New Roman"/>
+          <w:sz w:val="24"/>
+          <w:szCs w:val="24"/>
+        </w:rPr>
+        <w:t>quintopoly indirect</w:t>
+      </w:r>
+      <w:r>
+        <w:rPr>
+          <w:rFonts w:ascii="Times New Roman" w:hAnsi="Times New Roman" w:cs="Times New Roman"/>
+          <w:sz w:val="24"/>
+          <w:szCs w:val="24"/>
+        </w:rPr>
+        <w:t xml:space="preserve"> pointers would allow for file sizes up to ~15TB </w:t>
+      </w:r>
+      <w:r>
+        <w:rPr>
+          <w:rFonts w:ascii="Times New Roman" w:hAnsi="Times New Roman" w:cs="Times New Roman"/>
+          <w:sz w:val="24"/>
+          <w:szCs w:val="24"/>
+        </w:rPr>
+        <w:t>file sizes</w:t>
+      </w:r>
       <w:r>
         <w:rPr>
           <w:rFonts w:ascii="Times New Roman" w:hAnsi="Times New Roman" w:cs="Times New Roman"/>
@@ -1079,16 +2170,25 @@
           <w:sz w:val="24"/>
           <w:szCs w:val="24"/>
         </w:rPr>
-        <w:t xml:space="preserve"> and function level optimization to reduce overall CPU utilization. Lastly, there are a number of global </w:t>
-      </w:r>
-      <w:r>
-        <w:rPr>
-          <w:rFonts w:ascii="Times New Roman" w:hAnsi="Times New Roman" w:cs="Times New Roman"/>
-          <w:sz w:val="24"/>
-          <w:szCs w:val="24"/>
-        </w:rPr>
-        <w:lastRenderedPageBreak/>
-        <w:t>pools which could easily be converted to utilize the heap, and the size of the heap could be tuned to use as much memory as possible.</w:t>
+        <w:t xml:space="preserve"> and function level optimization to reduce overall CPU utilization. Lastly, there are a number of global pools which could easily be converted to utilize the heap, and the size of the heap could be tuned to use as much memory as possible.</w:t>
+      </w:r>
+    </w:p>
+    <w:p>
+      <w:pPr>
+        <w:ind w:left="360"/>
+        <w:rPr>
+          <w:rFonts w:ascii="Times New Roman" w:hAnsi="Times New Roman" w:cs="Times New Roman"/>
+          <w:sz w:val="24"/>
+          <w:szCs w:val="24"/>
+        </w:rPr>
+      </w:pPr>
+      <w:r>
+        <w:rPr>
+          <w:rFonts w:ascii="Times New Roman" w:hAnsi="Times New Roman" w:cs="Times New Roman"/>
+          <w:sz w:val="24"/>
+          <w:szCs w:val="24"/>
+        </w:rPr>
+        <w:t>Overall, we both learned a great deal about the practical implementation process for a more generalized Real-Time Operating System and, given more time, have a variety of paths from which our work could be further augmented.</w:t>
       </w:r>
     </w:p>
     <w:sectPr>
@@ -1099,6 +2199,97 @@
     </w:sectPr>
   </w:body>
 </w:document>
+</file>
+
+<file path=word/endnotes.xml><?xml version="1.0" encoding="utf-8"?>
+<w:endnotes xmlns:wpc="http://schemas.microsoft.com/office/word/2010/wordprocessingCanvas" xmlns:cx="http://schemas.microsoft.com/office/drawing/2014/chartex" xmlns:cx1="http://schemas.microsoft.com/office/drawing/2015/9/8/chartex" xmlns:cx2="http://schemas.microsoft.com/office/drawing/2015/10/21/chartex" xmlns:cx3="http://schemas.microsoft.com/office/drawing/2016/5/9/chartex" xmlns:cx4="http://schemas.microsoft.com/office/drawing/2016/5/10/chartex" xmlns:cx5="http://schemas.microsoft.com/office/drawing/2016/5/11/chartex" xmlns:cx6="http://schemas.microsoft.com/office/drawing/2016/5/12/chartex" xmlns:cx7="http://schemas.microsoft.com/office/drawing/2016/5/13/chartex" xmlns:cx8="http://schemas.microsoft.com/office/drawing/2016/5/14/chartex" xmlns:mc="http://schemas.openxmlformats.org/markup-compatibility/2006" xmlns:aink="http://schemas.microsoft.com/office/drawing/2016/ink" xmlns:am3d="http://schemas.microsoft.com/office/drawing/2017/model3d" xmlns:o="urn:schemas-microsoft-com:office:office" xmlns:oel="http://schemas.microsoft.com/office/2019/extlst" xmlns:r="http://schemas.openxmlformats.org/officeDocument/2006/relationships" xmlns:m="http://schemas.openxmlformats.org/officeDocument/2006/math" xmlns:v="urn:schemas-microsoft-com:vml" xmlns:wp14="http://schemas.microsoft.com/office/word/2010/wordprocessingDrawing" xmlns:wp="http://schemas.openxmlformats.org/drawingml/2006/wordprocessingDrawing" xmlns:w10="urn:schemas-microsoft-com:office:word" xmlns:w="http://schemas.openxmlformats.org/wordprocessingml/2006/main" xmlns:w14="http://schemas.microsoft.com/office/word/2010/wordml" xmlns:w15="http://schemas.microsoft.com/office/word/2012/wordml" xmlns:w16cex="http://schemas.microsoft.com/office/word/2018/wordml/cex" xmlns:w16cid="http://schemas.microsoft.com/office/word/2016/wordml/cid" xmlns:w16="http://schemas.microsoft.com/office/word/2018/wordml" xmlns:w16du="http://schemas.microsoft.com/office/word/2023/wordml/word16du" xmlns:w16sdtdh="http://schemas.microsoft.com/office/word/2020/wordml/sdtdatahash" xmlns:w16sdtfl="http://schemas.microsoft.com/office/word/2024/wordml/sdtformatlock" xmlns:w16se="http://schemas.microsoft.com/office/word/2015/wordml/symex" xmlns:wpg="http://schemas.microsoft.com/office/word/2010/wordprocessingGroup" xmlns:wpi="http://schemas.microsoft.com/office/word/2010/wordprocessingInk" xmlns:wne="http://schemas.microsoft.com/office/word/2006/wordml" xmlns:wps="http://schemas.microsoft.com/office/word/2010/wordprocessingShape" mc:Ignorable="w14 w15 w16se w16cid w16 w16cex w16sdtdh w16sdtfl w16du wp14">
+  <w:endnote w:type="separator" w:id="-1">
+    <w:p>
+      <w:pPr>
+        <w:spacing w:after="0" w:line="240" w:lineRule="auto"/>
+      </w:pPr>
+      <w:r>
+        <w:separator/>
+      </w:r>
+    </w:p>
+  </w:endnote>
+  <w:endnote w:type="continuationSeparator" w:id="0">
+    <w:p>
+      <w:pPr>
+        <w:spacing w:after="0" w:line="240" w:lineRule="auto"/>
+      </w:pPr>
+      <w:r>
+        <w:continuationSeparator/>
+      </w:r>
+    </w:p>
+  </w:endnote>
+</w:endnotes>
+</file>
+
+<file path=word/footnotes.xml><?xml version="1.0" encoding="utf-8"?>
+<w:footnotes xmlns:wpc="http://schemas.microsoft.com/office/word/2010/wordprocessingCanvas" xmlns:cx="http://schemas.microsoft.com/office/drawing/2014/chartex" xmlns:cx1="http://schemas.microsoft.com/office/drawing/2015/9/8/chartex" xmlns:cx2="http://schemas.microsoft.com/office/drawing/2015/10/21/chartex" xmlns:cx3="http://schemas.microsoft.com/office/drawing/2016/5/9/chartex" xmlns:cx4="http://schemas.microsoft.com/office/drawing/2016/5/10/chartex" xmlns:cx5="http://schemas.microsoft.com/office/drawing/2016/5/11/chartex" xmlns:cx6="http://schemas.microsoft.com/office/drawing/2016/5/12/chartex" xmlns:cx7="http://schemas.microsoft.com/office/drawing/2016/5/13/chartex" xmlns:cx8="http://schemas.microsoft.com/office/drawing/2016/5/14/chartex" xmlns:mc="http://schemas.openxmlformats.org/markup-compatibility/2006" xmlns:aink="http://schemas.microsoft.com/office/drawing/2016/ink" xmlns:am3d="http://schemas.microsoft.com/office/drawing/2017/model3d" xmlns:o="urn:schemas-microsoft-com:office:office" xmlns:oel="http://schemas.microsoft.com/office/2019/extlst" xmlns:r="http://schemas.openxmlformats.org/officeDocument/2006/relationships" xmlns:m="http://schemas.openxmlformats.org/officeDocument/2006/math" xmlns:v="urn:schemas-microsoft-com:vml" xmlns:wp14="http://schemas.microsoft.com/office/word/2010/wordprocessingDrawing" xmlns:wp="http://schemas.openxmlformats.org/drawingml/2006/wordprocessingDrawing" xmlns:w10="urn:schemas-microsoft-com:office:word" xmlns:w="http://schemas.openxmlformats.org/wordprocessingml/2006/main" xmlns:w14="http://schemas.microsoft.com/office/word/2010/wordml" xmlns:w15="http://schemas.microsoft.com/office/word/2012/wordml" xmlns:w16cex="http://schemas.microsoft.com/office/word/2018/wordml/cex" xmlns:w16cid="http://schemas.microsoft.com/office/word/2016/wordml/cid" xmlns:w16="http://schemas.microsoft.com/office/word/2018/wordml" xmlns:w16du="http://schemas.microsoft.com/office/word/2023/wordml/word16du" xmlns:w16sdtdh="http://schemas.microsoft.com/office/word/2020/wordml/sdtdatahash" xmlns:w16sdtfl="http://schemas.microsoft.com/office/word/2024/wordml/sdtformatlock" xmlns:w16se="http://schemas.microsoft.com/office/word/2015/wordml/symex" xmlns:wpg="http://schemas.microsoft.com/office/word/2010/wordprocessingGroup" xmlns:wpi="http://schemas.microsoft.com/office/word/2010/wordprocessingInk" xmlns:wne="http://schemas.microsoft.com/office/word/2006/wordml" xmlns:wps="http://schemas.microsoft.com/office/word/2010/wordprocessingShape" mc:Ignorable="w14 w15 w16se w16cid w16 w16cex w16sdtdh w16sdtfl w16du wp14">
+  <w:footnote w:type="separator" w:id="-1">
+    <w:p>
+      <w:pPr>
+        <w:spacing w:after="0" w:line="240" w:lineRule="auto"/>
+      </w:pPr>
+      <w:r>
+        <w:separator/>
+      </w:r>
+    </w:p>
+  </w:footnote>
+  <w:footnote w:type="continuationSeparator" w:id="0">
+    <w:p>
+      <w:pPr>
+        <w:spacing w:after="0" w:line="240" w:lineRule="auto"/>
+      </w:pPr>
+      <w:r>
+        <w:continuationSeparator/>
+      </w:r>
+    </w:p>
+  </w:footnote>
+  <w:footnote w:id="1">
+    <w:p>
+      <w:pPr>
+        <w:pStyle w:val="FootnoteText"/>
+      </w:pPr>
+      <w:r>
+        <w:rPr>
+          <w:rStyle w:val="FootnoteReference"/>
+        </w:rPr>
+        <w:footnoteRef/>
+      </w:r>
+      <w:r>
+        <w:t xml:space="preserve"> </w:t>
+      </w:r>
+      <w:r>
+        <w:t>https://github.com/JacksonPaull/RTOS</w:t>
+      </w:r>
+    </w:p>
+  </w:footnote>
+  <w:footnote w:id="2">
+    <w:p>
+      <w:pPr>
+        <w:pStyle w:val="FootnoteText"/>
+      </w:pPr>
+      <w:r>
+        <w:rPr>
+          <w:rStyle w:val="FootnoteReference"/>
+        </w:rPr>
+        <w:footnoteRef/>
+      </w:r>
+      <w:r>
+        <w:t xml:space="preserve"> Unlimited disk space would require an infinite width integer to address the space. Using </w:t>
+      </w:r>
+      <w:r>
+        <w:t>32-bit</w:t>
+      </w:r>
+      <w:r>
+        <w:t xml:space="preserve"> unsigned integers yields a maximum of a 2TB hard-drive space.</w:t>
+      </w:r>
+    </w:p>
+  </w:footnote>
+</w:footnotes>
 </file>
 
 <file path=word/numbering.xml><?xml version="1.0" encoding="utf-8"?>
@@ -3163,6 +4354,64 @@
       </w:tcPr>
     </w:tblStylePr>
   </w:style>
+  <w:style w:type="paragraph" w:styleId="FootnoteText">
+    <w:name w:val="footnote text"/>
+    <w:basedOn w:val="Normal"/>
+    <w:link w:val="FootnoteTextChar"/>
+    <w:uiPriority w:val="99"/>
+    <w:semiHidden/>
+    <w:unhideWhenUsed/>
+    <w:rsid w:val="001D1E6D"/>
+    <w:pPr>
+      <w:spacing w:after="0" w:line="240" w:lineRule="auto"/>
+    </w:pPr>
+    <w:rPr>
+      <w:sz w:val="20"/>
+      <w:szCs w:val="20"/>
+    </w:rPr>
+  </w:style>
+  <w:style w:type="character" w:customStyle="1" w:styleId="FootnoteTextChar">
+    <w:name w:val="Footnote Text Char"/>
+    <w:basedOn w:val="DefaultParagraphFont"/>
+    <w:link w:val="FootnoteText"/>
+    <w:uiPriority w:val="99"/>
+    <w:semiHidden/>
+    <w:rsid w:val="001D1E6D"/>
+    <w:rPr>
+      <w:sz w:val="20"/>
+      <w:szCs w:val="20"/>
+    </w:rPr>
+  </w:style>
+  <w:style w:type="character" w:styleId="FootnoteReference">
+    <w:name w:val="footnote reference"/>
+    <w:basedOn w:val="DefaultParagraphFont"/>
+    <w:uiPriority w:val="99"/>
+    <w:semiHidden/>
+    <w:unhideWhenUsed/>
+    <w:rsid w:val="001D1E6D"/>
+    <w:rPr>
+      <w:vertAlign w:val="superscript"/>
+    </w:rPr>
+  </w:style>
+  <w:style w:type="paragraph" w:styleId="Caption">
+    <w:name w:val="caption"/>
+    <w:basedOn w:val="Normal"/>
+    <w:next w:val="Normal"/>
+    <w:uiPriority w:val="35"/>
+    <w:unhideWhenUsed/>
+    <w:qFormat/>
+    <w:rsid w:val="001D1E6D"/>
+    <w:pPr>
+      <w:spacing w:after="200" w:line="240" w:lineRule="auto"/>
+    </w:pPr>
+    <w:rPr>
+      <w:i/>
+      <w:iCs/>
+      <w:color w:val="0E2841" w:themeColor="text2"/>
+      <w:sz w:val="18"/>
+      <w:szCs w:val="18"/>
+    </w:rPr>
+  </w:style>
 </w:styles>
 </file>
 

</xml_diff>